<commit_message>
set up prediction script
</commit_message>
<xml_diff>
--- a/Writing/Notes on Ch3 methods and data.docx
+++ b/Writing/Notes on Ch3 methods and data.docx
@@ -239,15 +239,7 @@
         </w:numPr>
       </w:pPr>
       <w:r>
-        <w:t>If no age-structured data, take single value and parcel it out into year-values using Chen-</w:t>
-      </w:r>
-      <w:proofErr w:type="spellStart"/>
-      <w:r>
-        <w:t>watanabe</w:t>
-      </w:r>
-      <w:proofErr w:type="spellEnd"/>
-      <w:r>
-        <w:t xml:space="preserve"> u-shaped</w:t>
+        <w:t>If no age-structured data, take single value and parcel it out into year-values using Chen-watanabe u-shaped</w:t>
       </w:r>
       <w:r>
         <w:t xml:space="preserve"> (bathtub)</w:t>
@@ -256,15 +248,7 @@
         <w:t xml:space="preserve"> function</w:t>
       </w:r>
       <w:r>
-        <w:t>? Depends on knowing von-</w:t>
-      </w:r>
-      <w:proofErr w:type="spellStart"/>
-      <w:r>
-        <w:t>bertalanffy</w:t>
-      </w:r>
-      <w:proofErr w:type="spellEnd"/>
-      <w:r>
-        <w:t xml:space="preserve"> growth parameters k and t0 </w:t>
+        <w:t xml:space="preserve">? Depends on knowing von-bertalanffy growth parameters k and t0 </w:t>
       </w:r>
       <w:r>
         <w:fldChar w:fldCharType="begin" w:fldLock="1"/>
@@ -294,15 +278,7 @@
         </w:numPr>
       </w:pPr>
       <w:r>
-        <w:t>If von-</w:t>
-      </w:r>
-      <w:proofErr w:type="spellStart"/>
-      <w:r>
-        <w:t>bertalanffy</w:t>
-      </w:r>
-      <w:proofErr w:type="spellEnd"/>
-      <w:r>
-        <w:t xml:space="preserve"> coefficients are unknown, can look to other simpler methods that depend only on maximum age, </w:t>
+        <w:t xml:space="preserve">If von-bertalanffy coefficients are unknown, can look to other simpler methods that depend only on maximum age, </w:t>
       </w:r>
       <w:r>
         <w:fldChar w:fldCharType="begin" w:fldLock="1"/>
@@ -332,15 +308,7 @@
         </w:numPr>
       </w:pPr>
       <w:r>
-        <w:t xml:space="preserve">See </w:t>
-      </w:r>
-      <w:proofErr w:type="spellStart"/>
-      <w:r>
-        <w:t>Manire</w:t>
-      </w:r>
-      <w:proofErr w:type="spellEnd"/>
-      <w:r>
-        <w:t xml:space="preserve"> &amp; Gruber for natural morality of age 0 lemon sharks (survivorship = 0.39)  </w:t>
+        <w:t xml:space="preserve">See Manire &amp; Gruber for natural morality of age 0 lemon sharks (survivorship = 0.39)  </w:t>
       </w:r>
       <w:r>
         <w:fldChar w:fldCharType="begin" w:fldLock="1"/>
@@ -1445,21 +1413,7 @@
         <w:rPr>
           <w:rFonts w:eastAsiaTheme="minorEastAsia"/>
         </w:rPr>
-        <w:t xml:space="preserve">Other model </w:t>
-      </w:r>
-      <w:proofErr w:type="spellStart"/>
-      <w:r>
-        <w:rPr>
-          <w:rFonts w:eastAsiaTheme="minorEastAsia"/>
-        </w:rPr>
-        <w:t>configuations</w:t>
-      </w:r>
-      <w:proofErr w:type="spellEnd"/>
-      <w:r>
-        <w:rPr>
-          <w:rFonts w:eastAsiaTheme="minorEastAsia"/>
-        </w:rPr>
-        <w:t>:</w:t>
+        <w:t>Other model configuations:</w:t>
       </w:r>
     </w:p>
     <w:p>
@@ -1495,21 +1449,7 @@
         <w:rPr>
           <w:rFonts w:eastAsiaTheme="minorEastAsia"/>
         </w:rPr>
-        <w:t xml:space="preserve">Fixed effect model also an option – set up so that the a50 intercept doesn’t vary per stock. Allows you to see the changes in model fit more clearly but also potentially allows the model to be more driven by noise? Ask </w:t>
-      </w:r>
-      <w:proofErr w:type="spellStart"/>
-      <w:r>
-        <w:rPr>
-          <w:rFonts w:eastAsiaTheme="minorEastAsia"/>
-        </w:rPr>
-        <w:t>aaron</w:t>
-      </w:r>
-      <w:proofErr w:type="spellEnd"/>
-      <w:r>
-        <w:rPr>
-          <w:rFonts w:eastAsiaTheme="minorEastAsia"/>
-        </w:rPr>
-        <w:t xml:space="preserve">.  Mixed effect model (a50 intercept varies) acknowledges that there are differences between stocks that may not be accounted for in the chosen covariates.  Fix effect model says that all variation must be described by covariates.  </w:t>
+        <w:t xml:space="preserve">Fixed effect model also an option – set up so that the a50 intercept doesn’t vary per stock. Allows you to see the changes in model fit more clearly but also potentially allows the model to be more driven by noise? Ask aaron.  Mixed effect model (a50 intercept varies) acknowledges that there are differences between stocks that may not be accounted for in the chosen covariates.  Fix effect model says that all variation must be described by covariates.  </w:t>
       </w:r>
     </w:p>
     <w:p/>
@@ -1537,45 +1477,13 @@
     <w:p>
       <w:r>
         <w:tab/>
-        <w:t xml:space="preserve">A50 params: </w:t>
-      </w:r>
-      <w:proofErr w:type="spellStart"/>
-      <w:r>
-        <w:t>lmax</w:t>
-      </w:r>
-      <w:proofErr w:type="spellEnd"/>
-      <w:r>
-        <w:t xml:space="preserve">, depth, k, interbirth interval, </w:t>
-      </w:r>
-      <w:proofErr w:type="spellStart"/>
-      <w:r>
-        <w:t>amax</w:t>
-      </w:r>
-      <w:proofErr w:type="spellEnd"/>
-      <w:r>
-        <w:t>, litter size, offspring size, trophic level</w:t>
+        <w:t>A50 params: lmax, depth, k, interbirth interval, amax, litter size, offspring size, trophic level</w:t>
       </w:r>
     </w:p>
     <w:p>
       <w:r>
         <w:tab/>
-        <w:t xml:space="preserve">S params: </w:t>
-      </w:r>
-      <w:proofErr w:type="spellStart"/>
-      <w:r>
-        <w:t>lmax</w:t>
-      </w:r>
-      <w:proofErr w:type="spellEnd"/>
-      <w:r>
-        <w:t xml:space="preserve">, depth, k, interbirth, </w:t>
-      </w:r>
-      <w:proofErr w:type="spellStart"/>
-      <w:r>
-        <w:t>amax</w:t>
-      </w:r>
-      <w:proofErr w:type="spellEnd"/>
-      <w:r>
-        <w:t>, litter size, offspring size, trophic level</w:t>
+        <w:t>S params: lmax, depth, k, interbirth, amax, litter size, offspring size, trophic level</w:t>
       </w:r>
     </w:p>
     <w:p>
@@ -1626,23 +1534,7 @@
         <w:t>Model 3</w:t>
       </w:r>
       <w:r>
-        <w:t xml:space="preserve"> – also called </w:t>
-      </w:r>
-      <w:proofErr w:type="spellStart"/>
-      <w:r>
-        <w:t>maturity_model_habitat</w:t>
-      </w:r>
-      <w:proofErr w:type="spellEnd"/>
-      <w:r>
-        <w:t>, mixed effects model same as 1 except with categorical habitat variable. Seems to work with habitat written in as a dummy variable, but I can’t get habitat to work as an index variable (</w:t>
-      </w:r>
-      <w:proofErr w:type="spellStart"/>
-      <w:r>
-        <w:t>aaron</w:t>
-      </w:r>
-      <w:proofErr w:type="spellEnd"/>
-      <w:r>
-        <w:t xml:space="preserve"> says this is preferable)</w:t>
+        <w:t xml:space="preserve"> – also called maturity_model_habitat, mixed effects model same as 1 except with categorical habitat variable. Seems to work with habitat written in as a dummy variable, but I can’t get habitat to work as an index variable (aaron says this is preferable)</w:t>
       </w:r>
     </w:p>
     <w:p>
@@ -1749,35 +1641,10 @@
     </w:p>
     <w:p>
       <w:r>
-        <w:t xml:space="preserve">After running models 1-9, decided to make following parameter changes: a50 = </w:t>
-      </w:r>
-      <w:proofErr w:type="spellStart"/>
-      <w:r>
-        <w:t>amax</w:t>
-      </w:r>
-      <w:proofErr w:type="spellEnd"/>
-      <w:r>
-        <w:t xml:space="preserve">, depth, habitat, interbirth interval, </w:t>
-      </w:r>
-      <w:proofErr w:type="spellStart"/>
-      <w:r>
-        <w:t>lmax</w:t>
-      </w:r>
-      <w:proofErr w:type="spellEnd"/>
-      <w:r>
-        <w:t xml:space="preserve">, offspring size, trophic level, litter size. S= k, trophic level, </w:t>
-      </w:r>
-      <w:proofErr w:type="spellStart"/>
-      <w:r>
-        <w:t>amax</w:t>
-      </w:r>
-      <w:proofErr w:type="spellEnd"/>
-      <w:r>
-        <w:t xml:space="preserve">, habitat.  </w:t>
-      </w:r>
-    </w:p>
-    <w:p>
-      <w:proofErr w:type="spellStart"/>
+        <w:t xml:space="preserve">After running models 1-9, decided to make following parameter changes: a50 = amax, depth, habitat, interbirth interval, lmax, offspring size, trophic level, litter size. S= k, trophic level, amax, habitat.  </w:t>
+      </w:r>
+    </w:p>
+    <w:p>
       <w:r>
         <w:rPr>
           <w:b/>
@@ -1785,25 +1652,8 @@
         </w:rPr>
         <w:t>Maturity_model_depth</w:t>
       </w:r>
-      <w:proofErr w:type="spellEnd"/>
-      <w:r>
-        <w:t xml:space="preserve"> – ran mixed effects model with different depth measurements to see which one is better. </w:t>
-      </w:r>
-      <w:proofErr w:type="spellStart"/>
-      <w:r>
-        <w:t>Max_depth</w:t>
-      </w:r>
-      <w:proofErr w:type="spellEnd"/>
-      <w:r>
-        <w:t xml:space="preserve"> turns out has the strongest effect on maturity. Average depth is ok, and </w:t>
-      </w:r>
-      <w:proofErr w:type="spellStart"/>
-      <w:r>
-        <w:t>min_Depth</w:t>
-      </w:r>
-      <w:proofErr w:type="spellEnd"/>
-      <w:r>
-        <w:t xml:space="preserve"> is a poor predictor.  </w:t>
+      <w:r>
+        <w:t xml:space="preserve"> – ran mixed effects model with different depth measurements to see which one is better. Max_depth turns out has the strongest effect on maturity. Average depth is ok, and min_Depth is a poor predictor.  </w:t>
       </w:r>
     </w:p>
     <w:p>
@@ -1830,10 +1680,12 @@
         <w:t xml:space="preserve"> Trophic has smaller effect in model 11 (stripped out) compared to model 10. K has slighter stronger effect for model 11 vs model 10. </w:t>
       </w:r>
       <w:r>
-        <w:t xml:space="preserve">WAIC values very close but slightly better for model 11. </w:t>
-      </w:r>
-      <w:r>
-        <w:t xml:space="preserve">Decided to move forward with model 11.  </w:t>
+        <w:t xml:space="preserve">WAIC values very close but slightly better for model 11. Decided to move forward with model 11.  </w:t>
+      </w:r>
+    </w:p>
+    <w:p>
+      <w:r>
+        <w:t>Trace for model 11 is saved as trace3</w:t>
       </w:r>
     </w:p>
     <w:p>
@@ -1870,6 +1722,40 @@
       </w:r>
       <w:r>
         <w:t>- same as models 10&amp; 11 but with temperature and habitat added (habitat as dummy). (unfinished)</w:t>
+      </w:r>
+    </w:p>
+    <w:p/>
+    <w:p>
+      <w:r>
+        <w:rPr>
+          <w:b/>
+          <w:bCs/>
+        </w:rPr>
+        <w:t>Model</w:t>
+      </w:r>
+      <w:r>
+        <w:rPr>
+          <w:b/>
+          <w:bCs/>
+        </w:rPr>
+        <w:t>s</w:t>
+      </w:r>
+      <w:r>
+        <w:rPr>
+          <w:b/>
+          <w:bCs/>
+        </w:rPr>
+        <w:t xml:space="preserve"> 1</w:t>
+      </w:r>
+      <w:r>
+        <w:rPr>
+          <w:b/>
+          <w:bCs/>
+        </w:rPr>
+        <w:t xml:space="preserve">4 – </w:t>
+      </w:r>
+      <w:r>
+        <w:t>same as model 11 except that covariates are mean-centred rather than 0-centred. Need this to make output for prediction script because effect sizes need to be on the same scale as the raw data in order to calculate predicted values for a50 and s</w:t>
       </w:r>
     </w:p>
     <w:p>
@@ -1926,15 +1812,7 @@
     </w:p>
     <w:p>
       <w:r>
-        <w:t xml:space="preserve">Gulf of Mexico blacktip shark (Carcharhinus </w:t>
-      </w:r>
-      <w:proofErr w:type="spellStart"/>
-      <w:r>
-        <w:t>limbatus</w:t>
-      </w:r>
-      <w:proofErr w:type="spellEnd"/>
-      <w:r>
-        <w:t>, Carcharhinidae) stock assessment (NMFS 2012</w:t>
+        <w:t>Gulf of Mexico blacktip shark (Carcharhinus limbatus, Carcharhinidae) stock assessment (NMFS 2012</w:t>
       </w:r>
     </w:p>
     <w:p>
@@ -1964,23 +1842,7 @@
         <w:pStyle w:val="Heading3"/>
       </w:pPr>
       <w:r>
-        <w:t xml:space="preserve">Stocks in </w:t>
-      </w:r>
-      <w:proofErr w:type="spellStart"/>
-      <w:r>
-        <w:t>Simpfendorder</w:t>
-      </w:r>
-      <w:proofErr w:type="spellEnd"/>
-      <w:r>
-        <w:t xml:space="preserve"> &amp; </w:t>
-      </w:r>
-      <w:proofErr w:type="spellStart"/>
-      <w:r>
-        <w:t>Dulvy</w:t>
-      </w:r>
-      <w:proofErr w:type="spellEnd"/>
-      <w:r>
-        <w:t xml:space="preserve"> 2017</w:t>
+        <w:t>Stocks in Simpfendorder &amp; Dulvy 2017</w:t>
       </w:r>
     </w:p>
     <w:p>
@@ -1996,23 +1858,7 @@
         <w:t>Sustainable and with management:</w:t>
       </w:r>
       <w:r>
-        <w:t xml:space="preserve"> Northern </w:t>
-      </w:r>
-      <w:proofErr w:type="spellStart"/>
-      <w:r>
-        <w:t>Aus</w:t>
-      </w:r>
-      <w:proofErr w:type="spellEnd"/>
-      <w:r>
-        <w:t xml:space="preserve"> Australian Blacktip, Gulf of Mexico Blacktip, Gulf of Mexico Bonnethead, NW Atlantic </w:t>
-      </w:r>
-      <w:proofErr w:type="spellStart"/>
-      <w:r>
-        <w:t>finetooth</w:t>
-      </w:r>
-      <w:proofErr w:type="spellEnd"/>
-      <w:r>
-        <w:t xml:space="preserve">, </w:t>
+        <w:t xml:space="preserve"> Northern Aus Australian Blacktip, Gulf of Mexico Blacktip, Gulf of Mexico Bonnethead, NW Atlantic finetooth, </w:t>
       </w:r>
     </w:p>
     <w:p>
@@ -2023,23 +1869,7 @@
         <w:t>Sustainable, no management:</w:t>
       </w:r>
       <w:r>
-        <w:t xml:space="preserve"> Queensland </w:t>
-      </w:r>
-      <w:proofErr w:type="spellStart"/>
-      <w:r>
-        <w:t>pigeye</w:t>
-      </w:r>
-      <w:proofErr w:type="spellEnd"/>
-      <w:r>
-        <w:t xml:space="preserve">, Queensland spinner, Queensland </w:t>
-      </w:r>
-      <w:proofErr w:type="spellStart"/>
-      <w:r>
-        <w:t>spottail</w:t>
-      </w:r>
-      <w:proofErr w:type="spellEnd"/>
-      <w:r>
-        <w:t xml:space="preserve">, </w:t>
+        <w:t xml:space="preserve"> Queensland pigeye, Queensland spinner, Queensland spottail, </w:t>
       </w:r>
     </w:p>
     <w:p>
@@ -2072,15 +1902,7 @@
         <w:t>AU 2015</w:t>
       </w:r>
       <w:r>
-        <w:t xml:space="preserve"> – has von </w:t>
-      </w:r>
-      <w:proofErr w:type="spellStart"/>
-      <w:r>
-        <w:t>Bertalanffy</w:t>
-      </w:r>
-      <w:proofErr w:type="spellEnd"/>
-      <w:r>
-        <w:t xml:space="preserve"> growth parameters for 23 stocks</w:t>
+        <w:t xml:space="preserve"> – has von Bertalanffy growth parameters for 23 stocks</w:t>
       </w:r>
     </w:p>
     <w:p>
@@ -2103,47 +1925,20 @@
         <w:rPr>
           <w:lang w:val="en-CA"/>
         </w:rPr>
-        <w:t xml:space="preserve">Barker &amp; </w:t>
-      </w:r>
-      <w:proofErr w:type="spellStart"/>
-      <w:r>
-        <w:rPr>
-          <w:lang w:val="en-CA"/>
-        </w:rPr>
-        <w:t>Schleussel</w:t>
-      </w:r>
-      <w:proofErr w:type="spellEnd"/>
-      <w:r>
-        <w:rPr>
-          <w:lang w:val="en-CA"/>
-        </w:rPr>
-        <w:t xml:space="preserve"> 2005 – </w:t>
-      </w:r>
-      <w:proofErr w:type="spellStart"/>
-      <w:r>
-        <w:rPr>
-          <w:lang w:val="en-CA"/>
-        </w:rPr>
-        <w:t>bayesian</w:t>
-      </w:r>
-      <w:proofErr w:type="spellEnd"/>
-      <w:r>
-        <w:rPr>
-          <w:lang w:val="en-CA"/>
-        </w:rPr>
-        <w:t xml:space="preserve"> production modelling</w:t>
-      </w:r>
-    </w:p>
-    <w:p>
-      <w:pPr>
-        <w:rPr>
-          <w:lang w:val="en-CA"/>
-        </w:rPr>
-      </w:pPr>
-      <w:r>
-        <w:rPr>
-          <w:lang w:val="en-CA"/>
-        </w:rPr>
+        <w:t>Barker &amp; Schleussel 2005 – bayesian production modelling</w:t>
+      </w:r>
+    </w:p>
+    <w:p>
+      <w:pPr>
+        <w:rPr>
+          <w:lang w:val="en-CA"/>
+        </w:rPr>
+      </w:pPr>
+      <w:r>
+        <w:rPr>
+          <w:lang w:val="en-CA"/>
+        </w:rPr>
+        <w:lastRenderedPageBreak/>
         <w:t xml:space="preserve">Brooks et al 2010 has </w:t>
       </w:r>
       <w:r>
@@ -2160,19 +1955,11 @@
           <w:lang w:val="en-CA"/>
         </w:rPr>
       </w:pPr>
-      <w:proofErr w:type="spellStart"/>
-      <w:r>
-        <w:rPr>
-          <w:lang w:val="en-CA"/>
-        </w:rPr>
-        <w:t>Dulvy</w:t>
-      </w:r>
-      <w:proofErr w:type="spellEnd"/>
-      <w:r>
-        <w:rPr>
-          <w:lang w:val="en-CA"/>
-        </w:rPr>
-        <w:t xml:space="preserve"> et al 2008</w:t>
+      <w:r>
+        <w:rPr>
+          <w:lang w:val="en-CA"/>
+        </w:rPr>
+        <w:t>Dulvy et al 2008</w:t>
       </w:r>
     </w:p>
     <w:p>
@@ -2199,7 +1986,6 @@
         <w:pStyle w:val="Heading3"/>
       </w:pPr>
       <w:r>
-        <w:lastRenderedPageBreak/>
         <w:t>Cortes et al 2006 Stock Assessment for</w:t>
       </w:r>
       <w:r>
@@ -2303,15 +2089,7 @@
         </w:numPr>
       </w:pPr>
       <w:r>
-        <w:t xml:space="preserve">Length at maturity, total length, species growth rate k (von </w:t>
-      </w:r>
-      <w:proofErr w:type="spellStart"/>
-      <w:r>
-        <w:t>Bertalanffy</w:t>
-      </w:r>
-      <w:proofErr w:type="spellEnd"/>
-      <w:r>
-        <w:t xml:space="preserve"> parameter), intrinsic rate of increase r, age at 50 maturity a50, maximum age, (Frisk 2011, Hutchings 2012)</w:t>
+        <w:t>Length at maturity, total length, species growth rate k (von Bertalanffy parameter), intrinsic rate of increase r, age at 50 maturity a50, maximum age, (Frisk 2011, Hutchings 2012)</w:t>
       </w:r>
     </w:p>
     <w:p>
@@ -2347,15 +2125,7 @@
         </w:numPr>
       </w:pPr>
       <w:r>
-        <w:t xml:space="preserve">From </w:t>
-      </w:r>
-      <w:proofErr w:type="spellStart"/>
-      <w:r>
-        <w:t>Beukhof</w:t>
-      </w:r>
-      <w:proofErr w:type="spellEnd"/>
-      <w:r>
-        <w:t xml:space="preserve"> dataset: habitat, feeding mode, body shape, offspring size, spawning type</w:t>
+        <w:t>From Beukhof dataset: habitat, feeding mode, body shape, offspring size, spawning type</w:t>
       </w:r>
     </w:p>
     <w:p>
@@ -2386,53 +2156,16 @@
     <w:p/>
     <w:p>
       <w:r>
-        <w:t xml:space="preserve">Dusky – </w:t>
-      </w:r>
-      <w:proofErr w:type="spellStart"/>
-      <w:r>
-        <w:t>Compagno</w:t>
-      </w:r>
-      <w:proofErr w:type="spellEnd"/>
-      <w:r>
-        <w:t xml:space="preserve"> 1984, </w:t>
-      </w:r>
-      <w:proofErr w:type="spellStart"/>
-      <w:r>
-        <w:t>Musick</w:t>
-      </w:r>
-      <w:proofErr w:type="spellEnd"/>
-      <w:r>
-        <w:t xml:space="preserve"> 1993</w:t>
+        <w:t>Dusky – Compagno 1984, Musick 1993</w:t>
       </w:r>
       <w:r>
         <w:t xml:space="preserve">, </w:t>
       </w:r>
-      <w:proofErr w:type="spellStart"/>
-      <w:r>
-        <w:t>Musick</w:t>
-      </w:r>
-      <w:proofErr w:type="spellEnd"/>
-      <w:r>
-        <w:t xml:space="preserve"> &amp; </w:t>
-      </w:r>
-      <w:proofErr w:type="spellStart"/>
-      <w:r>
-        <w:t>Colvocoresses</w:t>
-      </w:r>
-      <w:proofErr w:type="spellEnd"/>
-      <w:r>
-        <w:t xml:space="preserve"> 1986, Castro 1993</w:t>
-      </w:r>
-      <w:r>
-        <w:t xml:space="preserve">, </w:t>
-      </w:r>
-      <w:proofErr w:type="spellStart"/>
-      <w:r>
-        <w:t>Natanson</w:t>
-      </w:r>
-      <w:proofErr w:type="spellEnd"/>
-      <w:r>
-        <w:t xml:space="preserve"> 1995</w:t>
+      <w:r>
+        <w:t>Musick &amp; Colvocoresses 1986, Castro 1993</w:t>
+      </w:r>
+      <w:r>
+        <w:t>, Natanson 1995</w:t>
       </w:r>
       <w:r>
         <w:t xml:space="preserve"> from Cortes 2006</w:t>
@@ -2474,16 +2207,8 @@
         <w:rPr>
           <w:lang w:val="en-CA"/>
         </w:rPr>
-        <w:t xml:space="preserve">Robbins 2006 see for white-tip and grey reef sharks in </w:t>
-      </w:r>
-      <w:proofErr w:type="spellStart"/>
-      <w:r>
-        <w:rPr>
-          <w:lang w:val="en-CA"/>
-        </w:rPr>
-        <w:t>australia</w:t>
-      </w:r>
-      <w:proofErr w:type="spellEnd"/>
+        <w:t>Robbins 2006 see for white-tip and grey reef sharks in australia</w:t>
+      </w:r>
     </w:p>
     <w:p>
       <w:pPr>
@@ -2511,15 +2236,7 @@
         <w:t>nd</w:t>
       </w:r>
       <w:r>
-        <w:t xml:space="preserve"> tier is data from </w:t>
-      </w:r>
-      <w:proofErr w:type="spellStart"/>
-      <w:r>
-        <w:t>Beukhof</w:t>
-      </w:r>
-      <w:proofErr w:type="spellEnd"/>
-      <w:r>
-        <w:t xml:space="preserve"> dataset. 3</w:t>
+        <w:t xml:space="preserve"> tier is data from Beukhof dataset. 3</w:t>
       </w:r>
       <w:r>
         <w:rPr>
@@ -2528,15 +2245,7 @@
         <w:t>rd</w:t>
       </w:r>
       <w:r>
-        <w:t xml:space="preserve"> tier is data from </w:t>
-      </w:r>
-      <w:proofErr w:type="spellStart"/>
-      <w:r>
-        <w:t>FishBase</w:t>
-      </w:r>
-      <w:proofErr w:type="spellEnd"/>
-      <w:r>
-        <w:t>.</w:t>
+        <w:t xml:space="preserve"> tier is data from FishBase.</w:t>
       </w:r>
     </w:p>
     <w:p>
@@ -2661,6 +2370,7 @@
               <w:rFonts w:ascii="Cambria Math" w:hAnsi="Cambria Math"/>
               <w:lang w:val="en-CA"/>
             </w:rPr>
+            <w:lastRenderedPageBreak/>
             <m:t>α=</m:t>
           </m:r>
           <m:sSub>
@@ -3457,23 +3167,13 @@
           <w:lang w:val="en-CA"/>
         </w:rPr>
       </w:pPr>
-      <w:proofErr w:type="spellStart"/>
       <w:r>
         <w:rPr>
           <w:b/>
           <w:bCs/>
           <w:lang w:val="en-CA"/>
         </w:rPr>
-        <w:t>Beverton</w:t>
-      </w:r>
-      <w:proofErr w:type="spellEnd"/>
-      <w:r>
-        <w:rPr>
-          <w:b/>
-          <w:bCs/>
-          <w:lang w:val="en-CA"/>
-        </w:rPr>
-        <w:t>-Holt eq. f</w:t>
+        <w:t>Beverton-Holt eq. f</w:t>
       </w:r>
       <w:r>
         <w:rPr>
@@ -4032,32 +3732,25 @@
           <w:lang w:val="en-CA"/>
         </w:rPr>
       </w:pPr>
-      <w:proofErr w:type="spellStart"/>
-      <w:r>
-        <w:rPr>
-          <w:lang w:val="en-CA"/>
-        </w:rPr>
-        <w:t>Mj</w:t>
-      </w:r>
-      <w:proofErr w:type="spellEnd"/>
-      <w:r>
-        <w:rPr>
-          <w:lang w:val="en-CA"/>
-        </w:rPr>
-        <w:t xml:space="preserve"> = natural mortality at age</w:t>
-      </w:r>
-    </w:p>
-    <w:p>
-      <w:pPr>
-        <w:spacing w:after="0"/>
-        <w:rPr>
-          <w:lang w:val="en-CA"/>
-        </w:rPr>
-      </w:pPr>
-      <w:r>
-        <w:rPr>
-          <w:lang w:val="en-CA"/>
-        </w:rPr>
+      <w:r>
+        <w:rPr>
+          <w:lang w:val="en-CA"/>
+        </w:rPr>
+        <w:t>Mj = natural mortality at age</w:t>
+      </w:r>
+    </w:p>
+    <w:p>
+      <w:pPr>
+        <w:spacing w:after="0"/>
+        <w:rPr>
+          <w:lang w:val="en-CA"/>
+        </w:rPr>
+      </w:pPr>
+      <w:r>
+        <w:rPr>
+          <w:lang w:val="en-CA"/>
+        </w:rPr>
+        <w:lastRenderedPageBreak/>
         <w:t xml:space="preserve">R </w:t>
       </w:r>
       <w:r>
@@ -4236,7 +3929,6 @@
         <w:rPr>
           <w:lang w:val="en-CA"/>
         </w:rPr>
-        <w:lastRenderedPageBreak/>
         <w:t>R = recruitment</w:t>
       </w:r>
     </w:p>
@@ -4809,21 +4501,12 @@
           <w:lang w:val="en-CA"/>
         </w:rPr>
       </w:pPr>
-      <w:proofErr w:type="spellStart"/>
-      <w:r>
-        <w:rPr>
-          <w:rFonts w:eastAsiaTheme="minorEastAsia"/>
-          <w:lang w:val="en-CA"/>
-        </w:rPr>
-        <w:t>Bmer</w:t>
-      </w:r>
-      <w:proofErr w:type="spellEnd"/>
-      <w:r>
-        <w:rPr>
-          <w:rFonts w:eastAsiaTheme="minorEastAsia"/>
-          <w:lang w:val="en-CA"/>
-        </w:rPr>
-        <w:t>=biomass corresponding to maximum excess recruitment</w:t>
+      <w:r>
+        <w:rPr>
+          <w:rFonts w:eastAsiaTheme="minorEastAsia"/>
+          <w:lang w:val="en-CA"/>
+        </w:rPr>
+        <w:t>Bmer=biomass corresponding to maximum excess recruitment</w:t>
       </w:r>
     </w:p>
     <w:p>
@@ -5374,7 +5057,6 @@
           <w:lang w:val="en-CA"/>
         </w:rPr>
       </w:pPr>
-      <w:proofErr w:type="spellStart"/>
       <w:r>
         <w:rPr>
           <w:rFonts w:eastAsiaTheme="minorEastAsia"/>
@@ -5388,71 +5070,60 @@
           <w:vertAlign w:val="subscript"/>
           <w:lang w:val="en-CA"/>
         </w:rPr>
-        <w:t>f</w:t>
-      </w:r>
-      <w:proofErr w:type="spellEnd"/>
+        <w:t xml:space="preserve">f=0 </w:t>
+      </w:r>
+      <w:r>
+        <w:rPr>
+          <w:rFonts w:eastAsiaTheme="minorEastAsia"/>
+          <w:lang w:val="en-CA"/>
+        </w:rPr>
+        <w:t xml:space="preserve">= </w:t>
+      </w:r>
+      <w:r>
+        <w:rPr>
+          <w:rFonts w:eastAsiaTheme="minorEastAsia"/>
+          <w:lang w:val="en-CA"/>
+        </w:rPr>
+        <w:t xml:space="preserve">spawners per recruit @ zero fishing mortality (same as </w:t>
+      </w:r>
+      <w:r>
+        <w:rPr>
+          <w:rFonts w:eastAsiaTheme="minorEastAsia" w:cstheme="minorHAnsi"/>
+          <w:lang w:val="en-CA"/>
+        </w:rPr>
+        <w:t>Φ</w:t>
+      </w:r>
+      <w:r>
+        <w:rPr>
+          <w:rFonts w:eastAsiaTheme="minorEastAsia"/>
+          <w:lang w:val="en-CA"/>
+        </w:rPr>
+        <w:t xml:space="preserve"> from Brooks paper)</w:t>
+      </w:r>
+    </w:p>
+    <w:p>
+      <w:pPr>
+        <w:spacing w:after="0"/>
+        <w:rPr>
+          <w:rFonts w:eastAsiaTheme="minorEastAsia"/>
+          <w:lang w:val="en-CA"/>
+        </w:rPr>
+      </w:pPr>
+      <w:r>
+        <w:rPr>
+          <w:rFonts w:eastAsiaTheme="minorEastAsia"/>
+          <w:lang w:val="en-CA"/>
+        </w:rPr>
+        <w:t>p</w:t>
+      </w:r>
       <w:r>
         <w:rPr>
           <w:rFonts w:eastAsiaTheme="minorEastAsia"/>
           <w:vertAlign w:val="subscript"/>
           <w:lang w:val="en-CA"/>
         </w:rPr>
-        <w:t xml:space="preserve">=0 </w:t>
-      </w:r>
-      <w:r>
-        <w:rPr>
-          <w:rFonts w:eastAsiaTheme="minorEastAsia"/>
-          <w:lang w:val="en-CA"/>
-        </w:rPr>
-        <w:t xml:space="preserve">= </w:t>
-      </w:r>
-      <w:r>
-        <w:rPr>
-          <w:rFonts w:eastAsiaTheme="minorEastAsia"/>
-          <w:lang w:val="en-CA"/>
-        </w:rPr>
-        <w:t xml:space="preserve">spawners per recruit @ zero fishing mortality (same as </w:t>
-      </w:r>
-      <w:r>
-        <w:rPr>
-          <w:rFonts w:eastAsiaTheme="minorEastAsia" w:cstheme="minorHAnsi"/>
-          <w:lang w:val="en-CA"/>
-        </w:rPr>
-        <w:t>Φ</w:t>
-      </w:r>
-      <w:r>
-        <w:rPr>
-          <w:rFonts w:eastAsiaTheme="minorEastAsia"/>
-          <w:lang w:val="en-CA"/>
-        </w:rPr>
-        <w:t xml:space="preserve"> from Brooks paper)</w:t>
-      </w:r>
-    </w:p>
-    <w:p>
-      <w:pPr>
-        <w:spacing w:after="0"/>
-        <w:rPr>
-          <w:rFonts w:eastAsiaTheme="minorEastAsia"/>
-          <w:lang w:val="en-CA"/>
-        </w:rPr>
-      </w:pPr>
-      <w:proofErr w:type="spellStart"/>
-      <w:r>
-        <w:rPr>
-          <w:rFonts w:eastAsiaTheme="minorEastAsia"/>
-          <w:lang w:val="en-CA"/>
-        </w:rPr>
-        <w:t>p</w:t>
-      </w:r>
-      <w:r>
-        <w:rPr>
-          <w:rFonts w:eastAsiaTheme="minorEastAsia"/>
-          <w:vertAlign w:val="subscript"/>
-          <w:lang w:val="en-CA"/>
-        </w:rPr>
         <w:t>s</w:t>
       </w:r>
-      <w:proofErr w:type="spellEnd"/>
       <w:r>
         <w:rPr>
           <w:rFonts w:eastAsiaTheme="minorEastAsia"/>

</xml_diff>

<commit_message>
try new model versions
</commit_message>
<xml_diff>
--- a/Writing/Notes on Ch3 methods and data.docx
+++ b/Writing/Notes on Ch3 methods and data.docx
@@ -239,7 +239,15 @@
         </w:numPr>
       </w:pPr>
       <w:r>
-        <w:t>If no age-structured data, take single value and parcel it out into year-values using Chen-watanabe u-shaped</w:t>
+        <w:t>If no age-structured data, take single value and parcel it out into year-values using Chen-</w:t>
+      </w:r>
+      <w:proofErr w:type="spellStart"/>
+      <w:r>
+        <w:t>watanabe</w:t>
+      </w:r>
+      <w:proofErr w:type="spellEnd"/>
+      <w:r>
+        <w:t xml:space="preserve"> u-shaped</w:t>
       </w:r>
       <w:r>
         <w:t xml:space="preserve"> (bathtub)</w:t>
@@ -248,7 +256,15 @@
         <w:t xml:space="preserve"> function</w:t>
       </w:r>
       <w:r>
-        <w:t xml:space="preserve">? Depends on knowing von-bertalanffy growth parameters k and t0 </w:t>
+        <w:t>? Depends on knowing von-</w:t>
+      </w:r>
+      <w:proofErr w:type="spellStart"/>
+      <w:r>
+        <w:t>bertalanffy</w:t>
+      </w:r>
+      <w:proofErr w:type="spellEnd"/>
+      <w:r>
+        <w:t xml:space="preserve"> growth parameters k and t0 </w:t>
       </w:r>
       <w:r>
         <w:fldChar w:fldCharType="begin" w:fldLock="1"/>
@@ -278,7 +294,15 @@
         </w:numPr>
       </w:pPr>
       <w:r>
-        <w:t xml:space="preserve">If von-bertalanffy coefficients are unknown, can look to other simpler methods that depend only on maximum age, </w:t>
+        <w:t>If von-</w:t>
+      </w:r>
+      <w:proofErr w:type="spellStart"/>
+      <w:r>
+        <w:t>bertalanffy</w:t>
+      </w:r>
+      <w:proofErr w:type="spellEnd"/>
+      <w:r>
+        <w:t xml:space="preserve"> coefficients are unknown, can look to other simpler methods that depend only on maximum age, </w:t>
       </w:r>
       <w:r>
         <w:fldChar w:fldCharType="begin" w:fldLock="1"/>
@@ -308,13 +332,21 @@
         </w:numPr>
       </w:pPr>
       <w:r>
-        <w:t xml:space="preserve">See Manire &amp; Gruber for natural morality of age 0 lemon sharks (survivorship = 0.39)  </w:t>
+        <w:t xml:space="preserve">See </w:t>
+      </w:r>
+      <w:proofErr w:type="spellStart"/>
+      <w:r>
+        <w:t>Manire</w:t>
+      </w:r>
+      <w:proofErr w:type="spellEnd"/>
+      <w:r>
+        <w:t xml:space="preserve"> &amp; Gruber for natural morality of age 0 lemon sharks (survivorship = 0.39)  </w:t>
       </w:r>
       <w:r>
         <w:fldChar w:fldCharType="begin" w:fldLock="1"/>
       </w:r>
       <w:r>
-        <w:instrText>ADDIN CSL_CITATION {"citationItems":[{"id":"ITEM-1","itemData":{"ISBN":"NOAA Technical Report NMFS 115","abstract":"The major responsibilities of the National Marine Fisheries Service (NMFS) are to monitor and assess the abundance and geographic distribution of fishery resour- ces, to understand and predict fluctuations in the quantity and distribution of these resources, and to establish levels for their optimum use. NMFS is also charged with the development and implementation ofpolicies for managing national fishing grounds, with the development and enfor- cement of domestic fisheries regulations, with the surveil- lance of foreign fishing off U.S. coastal waters, and with the development and enforcement of international fishery agreements and policies. NMFS also assists the fishing in- dustry through marketing services and economic analysis programs and through mortgage insurance and vessel con- struction subsidies. It collects, analyzes, and publishes statistics on various phases ofthe industry.","author":[{"dropping-particle":"","family":"Manire","given":"Charles A.","non-dropping-particle":"","parse-names":false,"suffix":""},{"dropping-particle":"","family":"Gruber","given":"Samuel H.","non-dropping-particle":"","parse-names":false,"suffix":""}],"container-title":"Conservation biology of elasmobranchs","editor":[{"dropping-particle":"","family":"Branstetter","given":"S.","non-dropping-particle":"","parse-names":false,"suffix":""}],"id":"ITEM-1","issued":{"date-parts":[["1993"]]},"page":"108","publisher":"NOAA","title":"A Preliminary Estimate of Natural Mortality of Age-O Lemon Sharks, Negaprion brevirostris","type":"chapter"},"uris":["http://www.mendeley.com/documents/?uuid=493dac3f-50e1-492d-9b43-084ec8ba9ce1"]}],"mendeley":{"formattedCitation":"(Manire and Gruber, 1993)","plainTextFormattedCitation":"(Manire and Gruber, 1993)"},"properties":{"noteIndex":0},"schema":"https://github.com/citation-style-language/schema/raw/master/csl-citation.json"}</w:instrText>
+        <w:instrText>ADDIN CSL_CITATION {"citationItems":[{"id":"ITEM-1","itemData":{"ISBN":"NOAA Technical Report NMFS 115","abstract":"The major responsibilities of the National Marine Fisheries Service (NMFS) are to monitor and assess the abundance and geographic distribution of fishery resour- ces, to understand and predict fluctuations in the quantity and distribution of these resources, and to establish levels for their optimum use. NMFS is also charged with the development and implementation ofpolicies for managing national fishing grounds, with the development and enfor- cement of domestic fisheries regulations, with the surveil- lance of foreign fishing off U.S. coastal waters, and with the development and enforcement of international fishery agreements and policies. NMFS also assists the fishing in- dustry through marketing services and economic analysis programs and through mortgage insurance and vessel con- struction subsidies. It collects, analyzes, and publishes statistics on various phases ofthe industry.","author":[{"dropping-particle":"","family":"Manire","given":"Charles A.","non-dropping-particle":"","parse-names":false,"suffix":""},{"dropping-particle":"","family":"Gruber","given":"Samuel H.","non-dropping-particle":"","parse-names":false,"suffix":""}],"container-title":"Conservation biology of elasmobranchs","editor":[{"dropping-particle":"","family":"Branstetter","given":"S.","non-dropping-particle":"","parse-names":false,"suffix":""}],"id":"ITEM-1","issued":{"date-parts":[["1993"]]},"page":"108","publisher":"NOAA","title":"A Preliminary Estimate of Natural Mortality of Age-O Lemon Sharks, Negaprion brevirostris","type":"chapter"},"uris":["http://www.mendeley.com/documents/?uuid=493dac3f-50e1-492d-9b43-084ec8ba9ce1"]}],"mendeley":{"formattedCitation":"(Manire and Gruber, 1993)","plainTextFormattedCitation":"(Manire and Gruber, 1993)","previouslyFormattedCitation":"(Manire and Gruber, 1993)"},"properties":{"noteIndex":0},"schema":"https://github.com/citation-style-language/schema/raw/master/csl-citation.json"}</w:instrText>
       </w:r>
       <w:r>
         <w:fldChar w:fldCharType="separate"/>
@@ -327,21 +359,6 @@
       </w:r>
       <w:r>
         <w:fldChar w:fldCharType="end"/>
-      </w:r>
-    </w:p>
-    <w:p>
-      <w:pPr>
-        <w:rPr>
-          <w:b/>
-          <w:bCs/>
-        </w:rPr>
-      </w:pPr>
-      <w:r>
-        <w:rPr>
-          <w:b/>
-          <w:bCs/>
-        </w:rPr>
-        <w:t>Notes on fecundity:</w:t>
       </w:r>
     </w:p>
     <w:p>
@@ -353,8 +370,41 @@
         </w:numPr>
       </w:pPr>
       <w:r>
-        <w:t>Not as important to have age-structured fecundity. Dusky shark example in Brooks paper doesn’t have it. Just make sure fecundity is expressed as an annual value and only includes females. Where no estimate of male-female ratio assume 1:1</w:t>
-      </w:r>
+        <w:t xml:space="preserve">See </w:t>
+      </w:r>
+      <w:proofErr w:type="spellStart"/>
+      <w:r>
+        <w:t>Purushottama</w:t>
+      </w:r>
+      <w:proofErr w:type="spellEnd"/>
+      <w:r>
+        <w:t xml:space="preserve"> 2017 for M of R. </w:t>
+      </w:r>
+      <w:proofErr w:type="spellStart"/>
+      <w:r>
+        <w:t>oligolinx</w:t>
+      </w:r>
+      <w:proofErr w:type="spellEnd"/>
+      <w:r>
+        <w:t xml:space="preserve"> </w:t>
+      </w:r>
+    </w:p>
+    <w:p>
+      <w:pPr>
+        <w:pStyle w:val="ListParagraph"/>
+        <w:numPr>
+          <w:ilvl w:val="0"/>
+          <w:numId w:val="2"/>
+        </w:numPr>
+      </w:pPr>
+      <w:r>
+        <w:t xml:space="preserve">Sen 2018 for M R. </w:t>
+      </w:r>
+      <w:proofErr w:type="spellStart"/>
+      <w:r>
+        <w:t>acutus</w:t>
+      </w:r>
+      <w:proofErr w:type="spellEnd"/>
     </w:p>
     <w:p>
       <w:pPr>
@@ -368,20 +418,47 @@
           <w:b/>
           <w:bCs/>
         </w:rPr>
-        <w:t>Notes on density-independent survivor</w:t>
-      </w:r>
-      <w:r>
+        <w:t>Notes on fecundity:</w:t>
+      </w:r>
+    </w:p>
+    <w:p>
+      <w:pPr>
+        <w:pStyle w:val="ListParagraph"/>
+        <w:numPr>
+          <w:ilvl w:val="0"/>
+          <w:numId w:val="2"/>
+        </w:numPr>
+      </w:pPr>
+      <w:r>
+        <w:t>Not as important to have age-structured fecundity. Dusky shark example in Brooks paper doesn’t have it. Just make sure fecundity is expressed as an annual value and only includes females. Where no estimate of male-female ratio assume 1:1</w:t>
+      </w:r>
+    </w:p>
+    <w:p>
+      <w:pPr>
         <w:rPr>
           <w:b/>
           <w:bCs/>
         </w:rPr>
-        <w:t>s</w:t>
-      </w:r>
+      </w:pPr>
       <w:r>
         <w:rPr>
           <w:b/>
           <w:bCs/>
         </w:rPr>
+        <w:t>Notes on density-independent survivor</w:t>
+      </w:r>
+      <w:r>
+        <w:rPr>
+          <w:b/>
+          <w:bCs/>
+        </w:rPr>
+        <w:t>s</w:t>
+      </w:r>
+      <w:r>
+        <w:rPr>
+          <w:b/>
+          <w:bCs/>
+        </w:rPr>
         <w:t>hip</w:t>
       </w:r>
     </w:p>
@@ -446,7 +523,6 @@
         <w:rPr>
           <w:rFonts w:cstheme="minorHAnsi"/>
         </w:rPr>
-        <w:lastRenderedPageBreak/>
         <w:t xml:space="preserve">Difficult to find age 0 survival rates for sharks so for those that are missing, think about using alternate method from Pardo 2016.  </w:t>
       </w:r>
       <w:r>
@@ -541,6 +617,40 @@
       </w:r>
     </w:p>
     <w:p/>
+    <w:p>
+      <w:r>
+        <w:t xml:space="preserve">Use this method to fill in missing values for S0? The updated model for estimating </w:t>
+      </w:r>
+      <w:proofErr w:type="spellStart"/>
+      <w:r>
+        <w:t>rmax</w:t>
+      </w:r>
+      <w:proofErr w:type="spellEnd"/>
+      <w:r>
+        <w:t xml:space="preserve"> includes juvenile survival which is derived from adult natural mortality M (Pardo et al., 2016).</w:t>
+      </w:r>
+      <w:r>
+        <w:t xml:space="preserve"> </w:t>
+      </w:r>
+      <w:r>
+        <w:fldChar w:fldCharType="begin" w:fldLock="1"/>
+      </w:r>
+      <w:r>
+        <w:instrText>ADDIN CSL_CITATION {"citationItems":[{"id":"ITEM-1","itemData":{"DOI":"10.1093/icesjms/fsx240","ISBN":"9024943736","ISSN":"1054-3139","author":[{"dropping-particle":"","family":"Pardo","given":"Sebastián A.","non-dropping-particle":"","parse-names":false,"suffix":""},{"dropping-particle":"","family":"Cooper","given":"Andrew B","non-dropping-particle":"","parse-names":false,"suffix":""},{"dropping-particle":"","family":"Reynolds","given":"John D","non-dropping-particle":"","parse-names":false,"suffix":""},{"dropping-particle":"","family":"Dulvy","given":"N.K.","non-dropping-particle":"","parse-names":false,"suffix":""}],"container-title":"ICES Journal of Marine Science","id":"ITEM-1","issue":"April","issued":{"date-parts":[["2018"]]},"title":"Quantifying the known unknowns: estimating maximum intrinsic rate of population increase in the face of uncertainty","type":"article-journal"},"uris":["http://www.mendeley.com/documents/?uuid=6881c896-4c50-4584-a454-feeb079ac11b"]}],"mendeley":{"formattedCitation":"(Pardo et al., 2018)","plainTextFormattedCitation":"(Pardo et al., 2018)"},"properties":{"noteIndex":0},"schema":"https://github.com/citation-style-language/schema/raw/master/csl-citation.json"}</w:instrText>
+      </w:r>
+      <w:r>
+        <w:fldChar w:fldCharType="separate"/>
+      </w:r>
+      <w:r>
+        <w:rPr>
+          <w:noProof/>
+        </w:rPr>
+        <w:t>(Pardo et al., 2018)</w:t>
+      </w:r>
+      <w:r>
+        <w:fldChar w:fldCharType="end"/>
+      </w:r>
+    </w:p>
     <w:p>
       <w:pPr>
         <w:pStyle w:val="Heading1"/>
@@ -1142,6 +1252,7 @@
         <w:rPr>
           <w:rFonts w:eastAsiaTheme="minorEastAsia" w:cstheme="minorHAnsi"/>
         </w:rPr>
+        <w:lastRenderedPageBreak/>
         <w:t>∂</w:t>
       </w:r>
       <w:r>
@@ -1163,7 +1274,6 @@
           <w:rFonts w:eastAsiaTheme="minorEastAsia"/>
           <w:noProof/>
         </w:rPr>
-        <w:lastRenderedPageBreak/>
         <w:drawing>
           <wp:anchor distT="0" distB="0" distL="114300" distR="114300" simplePos="0" relativeHeight="251658240" behindDoc="0" locked="0" layoutInCell="1" allowOverlap="1" wp14:anchorId="0FF8A84A" wp14:editId="29D057C9">
             <wp:simplePos x="0" y="0"/>
@@ -1415,7 +1525,21 @@
         <w:rPr>
           <w:rFonts w:eastAsiaTheme="minorEastAsia"/>
         </w:rPr>
-        <w:t>Other model configuations:</w:t>
+        <w:t xml:space="preserve">Other model </w:t>
+      </w:r>
+      <w:proofErr w:type="spellStart"/>
+      <w:r>
+        <w:rPr>
+          <w:rFonts w:eastAsiaTheme="minorEastAsia"/>
+        </w:rPr>
+        <w:t>configuations</w:t>
+      </w:r>
+      <w:proofErr w:type="spellEnd"/>
+      <w:r>
+        <w:rPr>
+          <w:rFonts w:eastAsiaTheme="minorEastAsia"/>
+        </w:rPr>
+        <w:t>:</w:t>
       </w:r>
     </w:p>
     <w:p>
@@ -1451,7 +1575,21 @@
         <w:rPr>
           <w:rFonts w:eastAsiaTheme="minorEastAsia"/>
         </w:rPr>
-        <w:t xml:space="preserve">Fixed effect model also an option – set up so that the a50 intercept doesn’t vary per stock. Allows you to see the changes in model fit more clearly but also potentially allows the model to be more driven by noise? Ask aaron.  Mixed effect model (a50 intercept varies) acknowledges that there are differences between stocks that may not be accounted for in the chosen covariates.  Fix effect model says that all variation must be described by covariates.  </w:t>
+        <w:t xml:space="preserve">Fixed effect model also an option – set up so that the a50 intercept doesn’t vary per stock. Allows you to see the changes in model fit more clearly but also potentially allows the model to be more driven by noise? Ask </w:t>
+      </w:r>
+      <w:proofErr w:type="spellStart"/>
+      <w:r>
+        <w:rPr>
+          <w:rFonts w:eastAsiaTheme="minorEastAsia"/>
+        </w:rPr>
+        <w:t>aaron</w:t>
+      </w:r>
+      <w:proofErr w:type="spellEnd"/>
+      <w:r>
+        <w:rPr>
+          <w:rFonts w:eastAsiaTheme="minorEastAsia"/>
+        </w:rPr>
+        <w:t xml:space="preserve">.  Mixed effect model (a50 intercept varies) acknowledges that there are differences between stocks that may not be accounted for in the chosen covariates.  Fix effect model says that all variation must be described by covariates.  </w:t>
       </w:r>
     </w:p>
     <w:p/>
@@ -1463,7 +1601,6 @@
         <w:t>Model Versions</w:t>
       </w:r>
     </w:p>
-    <w:p/>
     <w:p>
       <w:r>
         <w:rPr>
@@ -1479,13 +1616,45 @@
     <w:p>
       <w:r>
         <w:tab/>
-        <w:t>A50 params: lmax, depth, k, interbirth interval, amax, litter size, offspring size, trophic level</w:t>
+        <w:t xml:space="preserve">A50 params: </w:t>
+      </w:r>
+      <w:proofErr w:type="spellStart"/>
+      <w:r>
+        <w:t>lmax</w:t>
+      </w:r>
+      <w:proofErr w:type="spellEnd"/>
+      <w:r>
+        <w:t xml:space="preserve">, depth, k, interbirth interval, </w:t>
+      </w:r>
+      <w:proofErr w:type="spellStart"/>
+      <w:r>
+        <w:t>amax</w:t>
+      </w:r>
+      <w:proofErr w:type="spellEnd"/>
+      <w:r>
+        <w:t>, litter size, offspring size, trophic level</w:t>
       </w:r>
     </w:p>
     <w:p>
       <w:r>
         <w:tab/>
-        <w:t>S params: lmax, depth, k, interbirth, amax, litter size, offspring size, trophic level</w:t>
+        <w:t xml:space="preserve">S params: </w:t>
+      </w:r>
+      <w:proofErr w:type="spellStart"/>
+      <w:r>
+        <w:t>lmax</w:t>
+      </w:r>
+      <w:proofErr w:type="spellEnd"/>
+      <w:r>
+        <w:t xml:space="preserve">, depth, k, interbirth, </w:t>
+      </w:r>
+      <w:proofErr w:type="spellStart"/>
+      <w:r>
+        <w:t>amax</w:t>
+      </w:r>
+      <w:proofErr w:type="spellEnd"/>
+      <w:r>
+        <w:t>, litter size, offspring size, trophic level</w:t>
       </w:r>
     </w:p>
     <w:p>
@@ -1536,7 +1705,23 @@
         <w:t>Model 3</w:t>
       </w:r>
       <w:r>
-        <w:t xml:space="preserve"> – also called maturity_model_habitat, mixed effects model same as 1 except with categorical habitat variable. Seems to work with habitat written in as a dummy variable, but I can’t get habitat to work as an index variable (aaron says this is preferable)</w:t>
+        <w:t xml:space="preserve"> – also called </w:t>
+      </w:r>
+      <w:proofErr w:type="spellStart"/>
+      <w:r>
+        <w:t>maturity_model_habitat</w:t>
+      </w:r>
+      <w:proofErr w:type="spellEnd"/>
+      <w:r>
+        <w:t>, mixed effects model same as 1 except with categorical habitat variable. Seems to work with habitat written in as a dummy variable, but I can’t get habitat to work as an index variable (</w:t>
+      </w:r>
+      <w:proofErr w:type="spellStart"/>
+      <w:r>
+        <w:t>aaron</w:t>
+      </w:r>
+      <w:proofErr w:type="spellEnd"/>
+      <w:r>
+        <w:t xml:space="preserve"> says this is preferable)</w:t>
       </w:r>
     </w:p>
     <w:p>
@@ -1643,10 +1828,35 @@
     </w:p>
     <w:p>
       <w:r>
-        <w:t xml:space="preserve">After running models 1-9, decided to make following parameter changes: a50 = amax, depth, habitat, interbirth interval, lmax, offspring size, trophic level, litter size. S= k, trophic level, amax, habitat.  </w:t>
-      </w:r>
-    </w:p>
-    <w:p>
+        <w:t xml:space="preserve">After running models 1-9, decided to make following parameter changes: a50 = </w:t>
+      </w:r>
+      <w:proofErr w:type="spellStart"/>
+      <w:r>
+        <w:t>amax</w:t>
+      </w:r>
+      <w:proofErr w:type="spellEnd"/>
+      <w:r>
+        <w:t xml:space="preserve">, depth, habitat, interbirth interval, </w:t>
+      </w:r>
+      <w:proofErr w:type="spellStart"/>
+      <w:r>
+        <w:t>lmax</w:t>
+      </w:r>
+      <w:proofErr w:type="spellEnd"/>
+      <w:r>
+        <w:t xml:space="preserve">, offspring size, trophic level, litter size. S= k, trophic level, </w:t>
+      </w:r>
+      <w:proofErr w:type="spellStart"/>
+      <w:r>
+        <w:t>amax</w:t>
+      </w:r>
+      <w:proofErr w:type="spellEnd"/>
+      <w:r>
+        <w:t xml:space="preserve">, habitat.  </w:t>
+      </w:r>
+    </w:p>
+    <w:p>
+      <w:proofErr w:type="spellStart"/>
       <w:r>
         <w:rPr>
           <w:b/>
@@ -1654,11 +1864,29 @@
         </w:rPr>
         <w:t>Maturity_model_depth</w:t>
       </w:r>
-      <w:r>
-        <w:t xml:space="preserve"> – ran mixed effects model with different depth measurements to see which one is better. Max_depth turns out has the strongest effect on maturity. Average depth is ok, and min_Depth is a poor predictor.  </w:t>
-      </w:r>
-    </w:p>
-    <w:p>
+      <w:proofErr w:type="spellEnd"/>
+      <w:r>
+        <w:t xml:space="preserve"> – ran mixed effects model with different depth measurements to see which one is better. </w:t>
+      </w:r>
+      <w:proofErr w:type="spellStart"/>
+      <w:r>
+        <w:t>Max_depth</w:t>
+      </w:r>
+      <w:proofErr w:type="spellEnd"/>
+      <w:r>
+        <w:t xml:space="preserve"> turns out has the strongest effect on maturity. Average depth is ok, and </w:t>
+      </w:r>
+      <w:proofErr w:type="spellStart"/>
+      <w:r>
+        <w:t>min_Depth</w:t>
+      </w:r>
+      <w:proofErr w:type="spellEnd"/>
+      <w:r>
+        <w:t xml:space="preserve"> is a poor predictor.  </w:t>
+      </w:r>
+    </w:p>
+    <w:p>
+      <w:proofErr w:type="spellStart"/>
       <w:r>
         <w:rPr>
           <w:b/>
@@ -1666,6 +1894,7 @@
         </w:rPr>
         <w:t>Maturity_model_habitat</w:t>
       </w:r>
+      <w:proofErr w:type="spellEnd"/>
       <w:r>
         <w:t xml:space="preserve"> – simplified mixed effects model with categorical variable for habitat.  Figured out how to run it as a dummy variable but not as indicator variable </w:t>
       </w:r>
@@ -1763,7 +1992,15 @@
         <w:t xml:space="preserve">). </w:t>
       </w:r>
       <w:r>
-        <w:t xml:space="preserve"> Depth ave. </w:t>
+        <w:t xml:space="preserve"> Depth </w:t>
+      </w:r>
+      <w:proofErr w:type="spellStart"/>
+      <w:r>
+        <w:t>ave.</w:t>
+      </w:r>
+      <w:proofErr w:type="spellEnd"/>
+      <w:r>
+        <w:t xml:space="preserve"> </w:t>
       </w:r>
       <w:r>
         <w:t xml:space="preserve"> Model 1</w:t>
@@ -1782,7 +2019,15 @@
     </w:p>
     <w:p>
       <w:r>
-        <w:t>Temperature has a slightly -ive effect on a50 in model 12, and no effect in model 15.  Slightly negative effect in the full model as well for S, and no effect for the stripped out model.  Doesn’t really seem worth keeping for mixed-effects models except that it’s one of the few variables I can find consistently for all of the prediction species.</w:t>
+        <w:t>Temperature has a slightly -</w:t>
+      </w:r>
+      <w:proofErr w:type="spellStart"/>
+      <w:r>
+        <w:t>ive</w:t>
+      </w:r>
+      <w:proofErr w:type="spellEnd"/>
+      <w:r>
+        <w:t xml:space="preserve"> effect on a50 in model 12, and no effect in model 15.  Slightly negative effect in the full model as well for S, and no effect for the stripped out model.  Doesn’t really seem worth keeping for mixed-effects models except that it’s one of the few variables I can find consistently for all of the prediction species.</w:t>
       </w:r>
     </w:p>
     <w:p>
@@ -1812,7 +2057,15 @@
     </w:p>
     <w:p>
       <w:r>
-        <w:t xml:space="preserve">Other S params: Offsz same as models 10&amp;11. </w:t>
+        <w:t xml:space="preserve">Other S params: </w:t>
+      </w:r>
+      <w:proofErr w:type="spellStart"/>
+      <w:r>
+        <w:t>Offsz</w:t>
+      </w:r>
+      <w:proofErr w:type="spellEnd"/>
+      <w:r>
+        <w:t xml:space="preserve"> same as models 10&amp;11. </w:t>
       </w:r>
       <w:r>
         <w:t xml:space="preserve">Interbirth interval same. </w:t>
@@ -1865,7 +2118,15 @@
     </w:p>
     <w:p>
       <w:r>
-        <w:t>A50: Interbirth strongly positive, same for depth, litter size,  Amax, Offspring size,  Trophic and Lmax slightly negative (opposite of mixed models). Temperature clearly positive (opposite of model 12)</w:t>
+        <w:t xml:space="preserve">A50: Interbirth strongly positive, same for depth, litter size,  Amax, Offspring size,  Trophic and </w:t>
+      </w:r>
+      <w:proofErr w:type="spellStart"/>
+      <w:r>
+        <w:t>Lmax</w:t>
+      </w:r>
+      <w:proofErr w:type="spellEnd"/>
+      <w:r>
+        <w:t xml:space="preserve"> slightly negative (opposite of mixed models). Temperature clearly positive (opposite of model 12)</w:t>
       </w:r>
     </w:p>
     <w:p>
@@ -1957,8 +2218,9 @@
           <w:szCs w:val="21"/>
           <w:shd w:val="clear" w:color="auto" w:fill="FFFFFF"/>
         </w:rPr>
-        <w:t>16 = mixed effects, uses depth ave, litter &amp; offspring (not relative); habitat removed from previous run. comparable to model 12. 17= fixed effects model, all same covariates as 16. comparable to 15.</w:t>
-      </w:r>
+        <w:t xml:space="preserve">16 = mixed effects, uses depth </w:t>
+      </w:r>
+      <w:proofErr w:type="spellStart"/>
       <w:r>
         <w:rPr>
           <w:rFonts w:ascii="Helvetica" w:hAnsi="Helvetica" w:cs="Helvetica"/>
@@ -1967,11 +2229,10 @@
           <w:szCs w:val="21"/>
           <w:shd w:val="clear" w:color="auto" w:fill="FFFFFF"/>
         </w:rPr>
-        <w:t xml:space="preserve">  Changed prior for a50 to 0-30 because some recorded carcharhinids mature at 1</w:t>
-      </w:r>
-    </w:p>
-    <w:p>
-      <w:pPr>
+        <w:t>ave</w:t>
+      </w:r>
+      <w:proofErr w:type="spellEnd"/>
+      <w:r>
         <w:rPr>
           <w:rFonts w:ascii="Helvetica" w:hAnsi="Helvetica" w:cs="Helvetica"/>
           <w:color w:val="000000"/>
@@ -1979,7 +2240,8 @@
           <w:szCs w:val="21"/>
           <w:shd w:val="clear" w:color="auto" w:fill="FFFFFF"/>
         </w:rPr>
-      </w:pPr>
+        <w:t>, litter &amp; offspring (not relative); habitat removed from previous run. comparable to model 12. 17= fixed effects model, all same covariates as 16. comparable to 15.</w:t>
+      </w:r>
       <w:r>
         <w:rPr>
           <w:rFonts w:ascii="Helvetica" w:hAnsi="Helvetica" w:cs="Helvetica"/>
@@ -1988,9 +2250,11 @@
           <w:szCs w:val="21"/>
           <w:shd w:val="clear" w:color="auto" w:fill="FFFFFF"/>
         </w:rPr>
-        <w:t>Trace</w:t>
-      </w:r>
-      <w:r>
+        <w:t xml:space="preserve">  Changed prior for a50 to 0-30 because some recorded carcharhinids mature at 1</w:t>
+      </w:r>
+    </w:p>
+    <w:p>
+      <w:pPr>
         <w:rPr>
           <w:rFonts w:ascii="Helvetica" w:hAnsi="Helvetica" w:cs="Helvetica"/>
           <w:color w:val="000000"/>
@@ -1998,6 +2262,25 @@
           <w:szCs w:val="21"/>
           <w:shd w:val="clear" w:color="auto" w:fill="FFFFFF"/>
         </w:rPr>
+      </w:pPr>
+      <w:r>
+        <w:rPr>
+          <w:rFonts w:ascii="Helvetica" w:hAnsi="Helvetica" w:cs="Helvetica"/>
+          <w:color w:val="000000"/>
+          <w:sz w:val="21"/>
+          <w:szCs w:val="21"/>
+          <w:shd w:val="clear" w:color="auto" w:fill="FFFFFF"/>
+        </w:rPr>
+        <w:t>Trace</w:t>
+      </w:r>
+      <w:r>
+        <w:rPr>
+          <w:rFonts w:ascii="Helvetica" w:hAnsi="Helvetica" w:cs="Helvetica"/>
+          <w:color w:val="000000"/>
+          <w:sz w:val="21"/>
+          <w:szCs w:val="21"/>
+          <w:shd w:val="clear" w:color="auto" w:fill="FFFFFF"/>
+        </w:rPr>
         <w:t>s: 16=12, 17=13</w:t>
       </w:r>
     </w:p>
@@ -2080,8 +2363,13 @@
       </w:r>
     </w:p>
     <w:p>
-      <w:r>
-        <w:t>Rhat values for 21 are closer to 1 than for model 20</w:t>
+      <w:proofErr w:type="spellStart"/>
+      <w:r>
+        <w:t>Rhat</w:t>
+      </w:r>
+      <w:proofErr w:type="spellEnd"/>
+      <w:r>
+        <w:t xml:space="preserve"> values for 21 are closer to 1 than for model 20</w:t>
       </w:r>
     </w:p>
     <w:p>
@@ -2102,6 +2390,423 @@
     <w:p>
       <w:r>
         <w:t>Traces: 20= 14, 21=15</w:t>
+      </w:r>
+    </w:p>
+    <w:p>
+      <w:r>
+        <w:t xml:space="preserve">Aaron says… fixed effects model clearly worse performing because fit is so bad – model does not allow s and a50 to vary per stock and therefore does not capture variability from unobserved sources (only captures variability from the covariates which we know don’t tell the whole story).  Effect sizes are small because of this restriction on variation per stock.  Also fixed effects model is bad for prediction, again because it’s not allowed to vary per stock.  Since the effect sizes are really small, this restricts the range of predicted a50 and s values which is bad. Also doesn’t build in variability from unobserved sources, which is why the predicted curves are so awful.  </w:t>
+      </w:r>
+      <w:r>
+        <w:t>Dump it!</w:t>
+      </w:r>
+    </w:p>
+    <w:p>
+      <w:r>
+        <w:rPr>
+          <w:b/>
+          <w:bCs/>
+        </w:rPr>
+        <w:t>Models 22 &amp; 23</w:t>
+      </w:r>
+      <w:r>
+        <w:rPr>
+          <w:b/>
+          <w:bCs/>
+        </w:rPr>
+        <w:t xml:space="preserve">: </w:t>
+      </w:r>
+      <w:r>
+        <w:t>same as model 16</w:t>
+      </w:r>
+      <w:r>
+        <w:t xml:space="preserve"> except ga50 is moved to end of model spec. </w:t>
+      </w:r>
+      <w:r>
+        <w:t xml:space="preserve"> mixed effects, no habitats. All continuous variables dumped back into 22 because Aaron says removing variables with a small effect size is frequentist garbage</w:t>
+      </w:r>
+      <w:r>
+        <w:t xml:space="preserve"> (except for </w:t>
+      </w:r>
+      <w:proofErr w:type="spellStart"/>
+      <w:r>
+        <w:t>linf</w:t>
+      </w:r>
+      <w:proofErr w:type="spellEnd"/>
+      <w:r>
+        <w:t xml:space="preserve"> because it’s the same thing as </w:t>
+      </w:r>
+      <w:proofErr w:type="spellStart"/>
+      <w:r>
+        <w:t>lmax</w:t>
+      </w:r>
+      <w:proofErr w:type="spellEnd"/>
+      <w:r>
+        <w:t>)</w:t>
+      </w:r>
+      <w:r>
+        <w:t xml:space="preserve">.  </w:t>
+      </w:r>
+      <w:r>
+        <w:t xml:space="preserve">Habitats not in because there isn’t enough data from species that are not reef-associated.  </w:t>
+      </w:r>
+      <w:r>
+        <w:t xml:space="preserve">Model 23 has all covariates except the ones that are harder to find for understudied species: </w:t>
+      </w:r>
+      <w:proofErr w:type="spellStart"/>
+      <w:r>
+        <w:t>K,linf</w:t>
+      </w:r>
+      <w:proofErr w:type="spellEnd"/>
+      <w:r>
+        <w:t xml:space="preserve">, </w:t>
+      </w:r>
+      <w:proofErr w:type="spellStart"/>
+      <w:r>
+        <w:t>amax</w:t>
+      </w:r>
+      <w:proofErr w:type="spellEnd"/>
+      <w:r>
+        <w:t>.  See if can still predict ogives without these.</w:t>
+      </w:r>
+    </w:p>
+    <w:p>
+      <w:r>
+        <w:t>Model completely failed to fit.  Don’t do this again.</w:t>
+      </w:r>
+    </w:p>
+    <w:p>
+      <w:r>
+        <w:t>Traces = 16,17</w:t>
+      </w:r>
+    </w:p>
+    <w:p/>
+    <w:p>
+      <w:r>
+        <w:t>Tr</w:t>
+      </w:r>
+      <w:r>
+        <w:t xml:space="preserve">ied </w:t>
+      </w:r>
+      <w:r>
+        <w:t xml:space="preserve">same model with </w:t>
+      </w:r>
+      <w:proofErr w:type="spellStart"/>
+      <w:r>
+        <w:t>sharpnose</w:t>
+      </w:r>
+      <w:proofErr w:type="spellEnd"/>
+      <w:r>
+        <w:t xml:space="preserve"> and </w:t>
+      </w:r>
+      <w:proofErr w:type="spellStart"/>
+      <w:r>
+        <w:t>spadenose</w:t>
+      </w:r>
+      <w:proofErr w:type="spellEnd"/>
+      <w:r>
+        <w:t xml:space="preserve"> removed because a50 &lt; 1 maybe is the reason the model is fucked up.  </w:t>
+      </w:r>
+      <w:r>
+        <w:t>Model still failed to converge, so the problem was with the code as well as the new data.</w:t>
+      </w:r>
+    </w:p>
+    <w:p>
+      <w:r>
+        <w:rPr>
+          <w:b/>
+          <w:bCs/>
+        </w:rPr>
+        <w:t>Models 24 &amp; 25</w:t>
+      </w:r>
+      <w:r>
+        <w:t xml:space="preserve"> – prediction model versions of models 22&amp;23. Abandoned </w:t>
+      </w:r>
+      <w:proofErr w:type="spellStart"/>
+      <w:r>
+        <w:t>bc</w:t>
+      </w:r>
+      <w:proofErr w:type="spellEnd"/>
+      <w:r>
+        <w:t xml:space="preserve"> 23 &amp; 22 failed</w:t>
+      </w:r>
+    </w:p>
+    <w:p>
+      <w:r>
+        <w:rPr>
+          <w:b/>
+          <w:bCs/>
+        </w:rPr>
+        <w:t>Models 26 &amp; 27</w:t>
+      </w:r>
+      <w:r>
+        <w:t xml:space="preserve"> – same as models 22 &amp; 23 except with ga50 and </w:t>
+      </w:r>
+      <w:proofErr w:type="spellStart"/>
+      <w:r>
+        <w:t>gS</w:t>
+      </w:r>
+      <w:proofErr w:type="spellEnd"/>
+      <w:r>
+        <w:t xml:space="preserve"> moved back to the way they were in model 16</w:t>
+      </w:r>
+      <w:r>
+        <w:t xml:space="preserve">.  Tried with additional ogives (mostly short-lived </w:t>
+      </w:r>
+      <w:proofErr w:type="spellStart"/>
+      <w:r>
+        <w:t>sharpnoses</w:t>
+      </w:r>
+      <w:proofErr w:type="spellEnd"/>
+      <w:r>
+        <w:t xml:space="preserve">) and model did not converge.  </w:t>
+      </w:r>
+      <w:r>
+        <w:lastRenderedPageBreak/>
+        <w:t>Could be something with the code but I suspect its either a problem with the additional covariates or with the new data</w:t>
+      </w:r>
+      <w:r>
+        <w:t xml:space="preserve">.  </w:t>
+      </w:r>
+      <w:proofErr w:type="spellStart"/>
+      <w:r>
+        <w:t>Lmat</w:t>
+      </w:r>
+      <w:proofErr w:type="spellEnd"/>
+      <w:r>
+        <w:t xml:space="preserve"> not the problem as tried running without </w:t>
+      </w:r>
+      <w:proofErr w:type="spellStart"/>
+      <w:r>
+        <w:t>lmat</w:t>
+      </w:r>
+      <w:proofErr w:type="spellEnd"/>
+      <w:r>
+        <w:t xml:space="preserve"> and model did not converge</w:t>
+      </w:r>
+    </w:p>
+    <w:p>
+      <w:r>
+        <w:t xml:space="preserve">Tried same models again with </w:t>
+      </w:r>
+      <w:proofErr w:type="spellStart"/>
+      <w:r>
+        <w:t>spadenose</w:t>
+      </w:r>
+      <w:proofErr w:type="spellEnd"/>
+      <w:r>
+        <w:t xml:space="preserve"> and R. </w:t>
+      </w:r>
+      <w:proofErr w:type="spellStart"/>
+      <w:r>
+        <w:t>oligolinx</w:t>
+      </w:r>
+      <w:proofErr w:type="spellEnd"/>
+      <w:r>
+        <w:t xml:space="preserve"> ogives removed. Model co</w:t>
+      </w:r>
+      <w:r>
+        <w:t>n</w:t>
+      </w:r>
+      <w:r>
+        <w:t xml:space="preserve">verges now </w:t>
+      </w:r>
+      <w:r>
+        <w:rPr>
+          <mc:AlternateContent>
+            <mc:Choice Requires="w16se"/>
+            <mc:Fallback>
+              <w:rFonts w:ascii="Segoe UI Emoji" w:eastAsia="Segoe UI Emoji" w:hAnsi="Segoe UI Emoji" w:cs="Segoe UI Emoji"/>
+            </mc:Fallback>
+          </mc:AlternateContent>
+        </w:rPr>
+        <mc:AlternateContent>
+          <mc:Choice Requires="w16se">
+            <w16se:symEx w16se:font="Segoe UI Emoji" w16se:char="1F60A"/>
+          </mc:Choice>
+          <mc:Fallback>
+            <w:t>😊</w:t>
+          </mc:Fallback>
+        </mc:AlternateContent>
+      </w:r>
+      <w:r>
+        <w:t xml:space="preserve">  New ogives were either a problem because they mature too quickly for the ogives to be properly characterised by annual data (3 datapoints does not a curve make); or (Aaron says) because values that are too close to 0 fuck up the model, something to do with conversion of values to log-odds scale and how the numbers are too big</w:t>
+      </w:r>
+    </w:p>
+    <w:p>
+      <w:r>
+        <w:t xml:space="preserve">Also tried model 26 with R. </w:t>
+      </w:r>
+      <w:proofErr w:type="spellStart"/>
+      <w:r>
+        <w:t>acutus</w:t>
+      </w:r>
+      <w:proofErr w:type="spellEnd"/>
+      <w:r>
+        <w:t xml:space="preserve">, R. </w:t>
+      </w:r>
+      <w:proofErr w:type="spellStart"/>
+      <w:r>
+        <w:t>oligolinx</w:t>
+      </w:r>
+      <w:proofErr w:type="spellEnd"/>
+      <w:r>
+        <w:t xml:space="preserve"> and S. </w:t>
+      </w:r>
+      <w:proofErr w:type="spellStart"/>
+      <w:r>
+        <w:t>laticaudus</w:t>
+      </w:r>
+      <w:proofErr w:type="spellEnd"/>
+      <w:r>
+        <w:t xml:space="preserve"> recorded with mat values for ages 0.25, 0.5, 0.75, 1.25 etc.  found out that R. </w:t>
+      </w:r>
+      <w:proofErr w:type="spellStart"/>
+      <w:r>
+        <w:t>oligolinx</w:t>
+      </w:r>
+      <w:proofErr w:type="spellEnd"/>
+      <w:r>
+        <w:t xml:space="preserve"> was recorded incorrectly in the first run – mat value for age 0 was recorded as mat value for age 1.  Fixed errors an</w:t>
+      </w:r>
+      <w:r>
+        <w:t xml:space="preserve">d model does converge but doesn’t perform as well as without the new stocks.  Some R hat values &gt;1.2. </w:t>
+      </w:r>
+      <w:proofErr w:type="spellStart"/>
+      <w:r>
+        <w:t>waic</w:t>
+      </w:r>
+      <w:proofErr w:type="spellEnd"/>
+      <w:r>
+        <w:t xml:space="preserve"> value is for some reason better than it was without the new stocks (-3520 vs -3320)</w:t>
+      </w:r>
+    </w:p>
+    <w:p>
+      <w:r>
+        <w:rPr>
+          <w:b/>
+          <w:bCs/>
+        </w:rPr>
+        <w:t>Models 28 &amp; 29:</w:t>
+      </w:r>
+      <w:r>
+        <w:t xml:space="preserve"> prediction model versions of 26 &amp; 27</w:t>
+      </w:r>
+      <w:r>
+        <w:t xml:space="preserve">.  Prediction models for some reason do converge even though </w:t>
+      </w:r>
+      <w:proofErr w:type="spellStart"/>
+      <w:r>
+        <w:t>mdoels</w:t>
+      </w:r>
+      <w:proofErr w:type="spellEnd"/>
+      <w:r>
+        <w:t xml:space="preserve"> 27 and 26 don’t.  something to do with the transformation of the covariates? Model specifications are exactly the same.</w:t>
+      </w:r>
+      <w:r>
+        <w:t xml:space="preserve">  </w:t>
+      </w:r>
+    </w:p>
+    <w:p>
+      <w:r>
+        <w:rPr>
+          <w:b/>
+          <w:bCs/>
+        </w:rPr>
+        <w:t>Models 30</w:t>
+      </w:r>
+      <w:r>
+        <w:rPr>
+          <w:b/>
+          <w:bCs/>
+        </w:rPr>
+        <w:t xml:space="preserve">: </w:t>
+      </w:r>
+      <w:r>
+        <w:rPr>
+          <w:b/>
+          <w:bCs/>
+        </w:rPr>
+        <w:t xml:space="preserve"> </w:t>
+      </w:r>
+      <w:r>
+        <w:t xml:space="preserve">mixed effects model without </w:t>
+      </w:r>
+      <w:proofErr w:type="spellStart"/>
+      <w:r>
+        <w:t>sharpnose</w:t>
+      </w:r>
+      <w:proofErr w:type="spellEnd"/>
+      <w:r>
+        <w:t xml:space="preserve"> stocks, with all covariates besides habitat included (even the repro ones on S).  Runs properly but doesn’t converge. </w:t>
+      </w:r>
+    </w:p>
+    <w:p>
+      <w:r>
+        <w:rPr>
+          <w:b/>
+          <w:bCs/>
+          <w:highlight w:val="cyan"/>
+        </w:rPr>
+        <w:t>Model 31</w:t>
+      </w:r>
+      <w:r>
+        <w:rPr>
+          <w:highlight w:val="cyan"/>
+        </w:rPr>
+        <w:t>:</w:t>
+      </w:r>
+      <w:r>
+        <w:t xml:space="preserve"> mixed effects model without </w:t>
+      </w:r>
+      <w:proofErr w:type="spellStart"/>
+      <w:r>
+        <w:t>sharpnoses</w:t>
+      </w:r>
+      <w:proofErr w:type="spellEnd"/>
+      <w:r>
+        <w:t xml:space="preserve">, only includes covariates with a50 and s if says to in model param doc (if evidence in literature to support). No habitats because of data limitations.  Converges beautifully.  R values all 1.  </w:t>
+      </w:r>
+      <w:r>
+        <w:t>WAIC -3364 (best so far!)</w:t>
+      </w:r>
+    </w:p>
+    <w:p>
+      <w:r>
+        <w:rPr>
+          <w:b/>
+          <w:bCs/>
+        </w:rPr>
+        <w:t>Model 32</w:t>
+      </w:r>
+      <w:r>
+        <w:t>: same as 30 except von-</w:t>
+      </w:r>
+      <w:proofErr w:type="spellStart"/>
+      <w:r>
+        <w:t>bertalanffy</w:t>
+      </w:r>
+      <w:proofErr w:type="spellEnd"/>
+      <w:r>
+        <w:t xml:space="preserve"> and age-based params are removed. To see if can describe </w:t>
+      </w:r>
+      <w:proofErr w:type="spellStart"/>
+      <w:r>
+        <w:t>ogvies</w:t>
+      </w:r>
+      <w:proofErr w:type="spellEnd"/>
+      <w:r>
+        <w:t xml:space="preserve"> without these hard to find parameters.  </w:t>
+      </w:r>
+      <w:r>
+        <w:t xml:space="preserve">Runs ok but doesn’t converge. Some </w:t>
+      </w:r>
+      <w:proofErr w:type="spellStart"/>
+      <w:r>
+        <w:t>rhat</w:t>
+      </w:r>
+      <w:proofErr w:type="spellEnd"/>
+      <w:r>
+        <w:t xml:space="preserve"> values higher than 1.7</w:t>
       </w:r>
     </w:p>
     <w:p/>
@@ -2152,7 +2857,15 @@
     </w:p>
     <w:p>
       <w:r>
-        <w:t>Gulf of Mexico blacktip shark (Carcharhinus limbatus, Carcharhinidae) stock assessment (NMFS 2012</w:t>
+        <w:t xml:space="preserve">Gulf of Mexico blacktip shark (Carcharhinus </w:t>
+      </w:r>
+      <w:proofErr w:type="spellStart"/>
+      <w:r>
+        <w:t>limbatus</w:t>
+      </w:r>
+      <w:proofErr w:type="spellEnd"/>
+      <w:r>
+        <w:t>, Carcharhinidae) stock assessment (NMFS 2012</w:t>
       </w:r>
     </w:p>
     <w:p>
@@ -2174,6 +2887,7 @@
     </w:p>
     <w:p>
       <w:r>
+        <w:lastRenderedPageBreak/>
         <w:t>Stock assessment from Brooks 2010</w:t>
       </w:r>
     </w:p>
@@ -2182,7 +2896,23 @@
         <w:pStyle w:val="Heading3"/>
       </w:pPr>
       <w:r>
-        <w:t>Stocks in Simpfendorder &amp; Dulvy 2017</w:t>
+        <w:t xml:space="preserve">Stocks in </w:t>
+      </w:r>
+      <w:proofErr w:type="spellStart"/>
+      <w:r>
+        <w:t>Simpfendorder</w:t>
+      </w:r>
+      <w:proofErr w:type="spellEnd"/>
+      <w:r>
+        <w:t xml:space="preserve"> &amp; </w:t>
+      </w:r>
+      <w:proofErr w:type="spellStart"/>
+      <w:r>
+        <w:t>Dulvy</w:t>
+      </w:r>
+      <w:proofErr w:type="spellEnd"/>
+      <w:r>
+        <w:t xml:space="preserve"> 2017</w:t>
       </w:r>
     </w:p>
     <w:p>
@@ -2198,7 +2928,23 @@
         <w:t>Sustainable and with management:</w:t>
       </w:r>
       <w:r>
-        <w:t xml:space="preserve"> Northern Aus Australian Blacktip, Gulf of Mexico Blacktip, Gulf of Mexico Bonnethead, NW Atlantic finetooth, </w:t>
+        <w:t xml:space="preserve"> Northern </w:t>
+      </w:r>
+      <w:proofErr w:type="spellStart"/>
+      <w:r>
+        <w:t>Aus</w:t>
+      </w:r>
+      <w:proofErr w:type="spellEnd"/>
+      <w:r>
+        <w:t xml:space="preserve"> Australian Blacktip, Gulf of Mexico Blacktip, Gulf of Mexico Bonnethead, NW Atlantic </w:t>
+      </w:r>
+      <w:proofErr w:type="spellStart"/>
+      <w:r>
+        <w:t>finetooth</w:t>
+      </w:r>
+      <w:proofErr w:type="spellEnd"/>
+      <w:r>
+        <w:t xml:space="preserve">, </w:t>
       </w:r>
     </w:p>
     <w:p>
@@ -2209,7 +2955,23 @@
         <w:t>Sustainable, no management:</w:t>
       </w:r>
       <w:r>
-        <w:t xml:space="preserve"> Queensland pigeye, Queensland spinner, Queensland spottail, </w:t>
+        <w:t xml:space="preserve"> Queensland </w:t>
+      </w:r>
+      <w:proofErr w:type="spellStart"/>
+      <w:r>
+        <w:t>pigeye</w:t>
+      </w:r>
+      <w:proofErr w:type="spellEnd"/>
+      <w:r>
+        <w:t xml:space="preserve">, Queensland spinner, Queensland </w:t>
+      </w:r>
+      <w:proofErr w:type="spellStart"/>
+      <w:r>
+        <w:t>spottail</w:t>
+      </w:r>
+      <w:proofErr w:type="spellEnd"/>
+      <w:r>
+        <w:t xml:space="preserve">, </w:t>
       </w:r>
     </w:p>
     <w:p>
@@ -2217,7 +2979,6 @@
         <w:rPr>
           <w:b/>
         </w:rPr>
-        <w:lastRenderedPageBreak/>
         <w:t>Rebuilding</w:t>
       </w:r>
       <w:r>
@@ -2243,7 +3004,15 @@
         <w:t>AU 2015</w:t>
       </w:r>
       <w:r>
-        <w:t xml:space="preserve"> – has von Bertalanffy growth parameters for 23 stocks</w:t>
+        <w:t xml:space="preserve"> – has von </w:t>
+      </w:r>
+      <w:proofErr w:type="spellStart"/>
+      <w:r>
+        <w:t>Bertalanffy</w:t>
+      </w:r>
+      <w:proofErr w:type="spellEnd"/>
+      <w:r>
+        <w:t xml:space="preserve"> growth parameters for 23 stocks</w:t>
       </w:r>
     </w:p>
     <w:p>
@@ -2266,7 +3035,35 @@
         <w:rPr>
           <w:lang w:val="en-CA"/>
         </w:rPr>
-        <w:t>Barker &amp; Schleussel 2005 – bayesian production modelling</w:t>
+        <w:t xml:space="preserve">Barker &amp; </w:t>
+      </w:r>
+      <w:proofErr w:type="spellStart"/>
+      <w:r>
+        <w:rPr>
+          <w:lang w:val="en-CA"/>
+        </w:rPr>
+        <w:t>Schleussel</w:t>
+      </w:r>
+      <w:proofErr w:type="spellEnd"/>
+      <w:r>
+        <w:rPr>
+          <w:lang w:val="en-CA"/>
+        </w:rPr>
+        <w:t xml:space="preserve"> 2005 – </w:t>
+      </w:r>
+      <w:proofErr w:type="spellStart"/>
+      <w:r>
+        <w:rPr>
+          <w:lang w:val="en-CA"/>
+        </w:rPr>
+        <w:t>bayesian</w:t>
+      </w:r>
+      <w:proofErr w:type="spellEnd"/>
+      <w:r>
+        <w:rPr>
+          <w:lang w:val="en-CA"/>
+        </w:rPr>
+        <w:t xml:space="preserve"> production modelling</w:t>
       </w:r>
     </w:p>
     <w:p>
@@ -2295,11 +3092,19 @@
           <w:lang w:val="en-CA"/>
         </w:rPr>
       </w:pPr>
-      <w:r>
-        <w:rPr>
-          <w:lang w:val="en-CA"/>
-        </w:rPr>
-        <w:t>Dulvy et al 2008</w:t>
+      <w:proofErr w:type="spellStart"/>
+      <w:r>
+        <w:rPr>
+          <w:lang w:val="en-CA"/>
+        </w:rPr>
+        <w:t>Dulvy</w:t>
+      </w:r>
+      <w:proofErr w:type="spellEnd"/>
+      <w:r>
+        <w:rPr>
+          <w:lang w:val="en-CA"/>
+        </w:rPr>
+        <w:t xml:space="preserve"> et al 2008</w:t>
       </w:r>
     </w:p>
     <w:p>
@@ -2429,7 +3234,15 @@
         </w:numPr>
       </w:pPr>
       <w:r>
-        <w:t>Length at maturity, total length, species growth rate k (von Bertalanffy parameter), intrinsic rate of increase r, age at 50 maturity a50, maximum age, (Frisk 2011, Hutchings 2012)</w:t>
+        <w:t xml:space="preserve">Length at maturity, total length, species growth rate k (von </w:t>
+      </w:r>
+      <w:proofErr w:type="spellStart"/>
+      <w:r>
+        <w:t>Bertalanffy</w:t>
+      </w:r>
+      <w:proofErr w:type="spellEnd"/>
+      <w:r>
+        <w:t xml:space="preserve"> parameter), intrinsic rate of increase r, age at 50 maturity a50, maximum age, (Frisk 2011, Hutchings 2012)</w:t>
       </w:r>
     </w:p>
     <w:p>
@@ -2465,7 +3278,15 @@
         </w:numPr>
       </w:pPr>
       <w:r>
-        <w:t>From Beukhof dataset: habitat, feeding mode, body shape, offspring size, spawning type</w:t>
+        <w:t xml:space="preserve">From </w:t>
+      </w:r>
+      <w:proofErr w:type="spellStart"/>
+      <w:r>
+        <w:t>Beukhof</w:t>
+      </w:r>
+      <w:proofErr w:type="spellEnd"/>
+      <w:r>
+        <w:t xml:space="preserve"> dataset: habitat, feeding mode, body shape, offspring size, spawning type</w:t>
       </w:r>
     </w:p>
     <w:p>
@@ -2496,16 +3317,54 @@
     <w:p/>
     <w:p>
       <w:r>
-        <w:t>Dusky – Compagno 1984, Musick 1993</w:t>
+        <w:lastRenderedPageBreak/>
+        <w:t xml:space="preserve">Dusky – </w:t>
+      </w:r>
+      <w:proofErr w:type="spellStart"/>
+      <w:r>
+        <w:t>Compagno</w:t>
+      </w:r>
+      <w:proofErr w:type="spellEnd"/>
+      <w:r>
+        <w:t xml:space="preserve"> 1984, </w:t>
+      </w:r>
+      <w:proofErr w:type="spellStart"/>
+      <w:r>
+        <w:t>Musick</w:t>
+      </w:r>
+      <w:proofErr w:type="spellEnd"/>
+      <w:r>
+        <w:t xml:space="preserve"> 1993</w:t>
       </w:r>
       <w:r>
         <w:t xml:space="preserve">, </w:t>
       </w:r>
-      <w:r>
-        <w:t>Musick &amp; Colvocoresses 1986, Castro 1993</w:t>
-      </w:r>
-      <w:r>
-        <w:t>, Natanson 1995</w:t>
+      <w:proofErr w:type="spellStart"/>
+      <w:r>
+        <w:t>Musick</w:t>
+      </w:r>
+      <w:proofErr w:type="spellEnd"/>
+      <w:r>
+        <w:t xml:space="preserve"> &amp; </w:t>
+      </w:r>
+      <w:proofErr w:type="spellStart"/>
+      <w:r>
+        <w:t>Colvocoresses</w:t>
+      </w:r>
+      <w:proofErr w:type="spellEnd"/>
+      <w:r>
+        <w:t xml:space="preserve"> 1986, Castro 1993</w:t>
+      </w:r>
+      <w:r>
+        <w:t xml:space="preserve">, </w:t>
+      </w:r>
+      <w:proofErr w:type="spellStart"/>
+      <w:r>
+        <w:t>Natanson</w:t>
+      </w:r>
+      <w:proofErr w:type="spellEnd"/>
+      <w:r>
+        <w:t xml:space="preserve"> 1995</w:t>
       </w:r>
       <w:r>
         <w:t xml:space="preserve"> from Cortes 2006</w:t>
@@ -2547,8 +3406,16 @@
         <w:rPr>
           <w:lang w:val="en-CA"/>
         </w:rPr>
-        <w:t>Robbins 2006 see for white-tip and grey reef sharks in australia</w:t>
-      </w:r>
+        <w:t xml:space="preserve">Robbins 2006 see for white-tip and grey reef sharks in </w:t>
+      </w:r>
+      <w:proofErr w:type="spellStart"/>
+      <w:r>
+        <w:rPr>
+          <w:lang w:val="en-CA"/>
+        </w:rPr>
+        <w:t>australia</w:t>
+      </w:r>
+      <w:proofErr w:type="spellEnd"/>
     </w:p>
     <w:p>
       <w:pPr>
@@ -2567,7 +3434,6 @@
     </w:p>
     <w:p>
       <w:r>
-        <w:lastRenderedPageBreak/>
         <w:t>Data is included in the master table preferentially by source.  Highest priority inclusion status = data from peer-reviewed papers or fisheries management documents e.g. stock assessments. 2</w:t>
       </w:r>
       <w:r>
@@ -2577,7 +3443,15 @@
         <w:t>nd</w:t>
       </w:r>
       <w:r>
-        <w:t xml:space="preserve"> tier is data from Beukhof dataset. 3</w:t>
+        <w:t xml:space="preserve"> tier is data from </w:t>
+      </w:r>
+      <w:proofErr w:type="spellStart"/>
+      <w:r>
+        <w:t>Beukhof</w:t>
+      </w:r>
+      <w:proofErr w:type="spellEnd"/>
+      <w:r>
+        <w:t xml:space="preserve"> dataset. 3</w:t>
       </w:r>
       <w:r>
         <w:rPr>
@@ -2586,7 +3460,15 @@
         <w:t>rd</w:t>
       </w:r>
       <w:r>
-        <w:t xml:space="preserve"> tier is data from FishBase.</w:t>
+        <w:t xml:space="preserve"> tier is data from </w:t>
+      </w:r>
+      <w:proofErr w:type="spellStart"/>
+      <w:r>
+        <w:t>FishBase</w:t>
+      </w:r>
+      <w:proofErr w:type="spellEnd"/>
+      <w:r>
+        <w:t>.</w:t>
       </w:r>
     </w:p>
     <w:p>
@@ -3507,13 +4389,23 @@
           <w:lang w:val="en-CA"/>
         </w:rPr>
       </w:pPr>
+      <w:proofErr w:type="spellStart"/>
       <w:r>
         <w:rPr>
           <w:b/>
           <w:bCs/>
           <w:lang w:val="en-CA"/>
         </w:rPr>
-        <w:t>Beverton-Holt eq. f</w:t>
+        <w:t>Beverton</w:t>
+      </w:r>
+      <w:proofErr w:type="spellEnd"/>
+      <w:r>
+        <w:rPr>
+          <w:b/>
+          <w:bCs/>
+          <w:lang w:val="en-CA"/>
+        </w:rPr>
+        <w:t>-Holt eq. f</w:t>
       </w:r>
       <w:r>
         <w:rPr>
@@ -3539,6 +4431,7 @@
               <w:rFonts w:ascii="Cambria Math" w:hAnsi="Cambria Math"/>
               <w:lang w:val="en-CA"/>
             </w:rPr>
+            <w:lastRenderedPageBreak/>
             <m:t>∅=</m:t>
           </m:r>
           <m:nary>
@@ -4072,11 +4965,19 @@
           <w:lang w:val="en-CA"/>
         </w:rPr>
       </w:pPr>
-      <w:r>
-        <w:rPr>
-          <w:lang w:val="en-CA"/>
-        </w:rPr>
-        <w:t>Mj = natural mortality at age</w:t>
+      <w:proofErr w:type="spellStart"/>
+      <w:r>
+        <w:rPr>
+          <w:lang w:val="en-CA"/>
+        </w:rPr>
+        <w:t>Mj</w:t>
+      </w:r>
+      <w:proofErr w:type="spellEnd"/>
+      <w:r>
+        <w:rPr>
+          <w:lang w:val="en-CA"/>
+        </w:rPr>
+        <w:t xml:space="preserve"> = natural mortality at age</w:t>
       </w:r>
     </w:p>
     <w:p>
@@ -4840,12 +5741,21 @@
           <w:lang w:val="en-CA"/>
         </w:rPr>
       </w:pPr>
-      <w:r>
-        <w:rPr>
-          <w:rFonts w:eastAsiaTheme="minorEastAsia"/>
-          <w:lang w:val="en-CA"/>
-        </w:rPr>
-        <w:t>Bmer=biomass corresponding to maximum excess recruitment</w:t>
+      <w:proofErr w:type="spellStart"/>
+      <w:r>
+        <w:rPr>
+          <w:rFonts w:eastAsiaTheme="minorEastAsia"/>
+          <w:lang w:val="en-CA"/>
+        </w:rPr>
+        <w:t>Bmer</w:t>
+      </w:r>
+      <w:proofErr w:type="spellEnd"/>
+      <w:r>
+        <w:rPr>
+          <w:rFonts w:eastAsiaTheme="minorEastAsia"/>
+          <w:lang w:val="en-CA"/>
+        </w:rPr>
+        <w:t>=biomass corresponding to maximum excess recruitment</w:t>
       </w:r>
     </w:p>
     <w:p>
@@ -4909,6 +5819,7 @@
           <w:rFonts w:eastAsiaTheme="minorEastAsia"/>
           <w:lang w:val="en-CA"/>
         </w:rPr>
+        <w:lastRenderedPageBreak/>
         <w:t>a</w:t>
       </w:r>
       <w:r>
@@ -5296,7 +6207,6 @@
           <w:rFonts w:eastAsiaTheme="minorEastAsia"/>
           <w:lang w:val="en-CA"/>
         </w:rPr>
-        <w:lastRenderedPageBreak/>
         <w:t>Where:</w:t>
       </w:r>
     </w:p>
@@ -5397,6 +6307,7 @@
           <w:lang w:val="en-CA"/>
         </w:rPr>
       </w:pPr>
+      <w:proofErr w:type="spellStart"/>
       <w:r>
         <w:rPr>
           <w:rFonts w:eastAsiaTheme="minorEastAsia"/>
@@ -5410,7 +6321,16 @@
           <w:vertAlign w:val="subscript"/>
           <w:lang w:val="en-CA"/>
         </w:rPr>
-        <w:t xml:space="preserve">f=0 </w:t>
+        <w:t>f</w:t>
+      </w:r>
+      <w:proofErr w:type="spellEnd"/>
+      <w:r>
+        <w:rPr>
+          <w:rFonts w:eastAsiaTheme="minorEastAsia"/>
+          <w:vertAlign w:val="subscript"/>
+          <w:lang w:val="en-CA"/>
+        </w:rPr>
+        <w:t xml:space="preserve">=0 </w:t>
       </w:r>
       <w:r>
         <w:rPr>
@@ -5449,6 +6369,7 @@
           <w:lang w:val="en-CA"/>
         </w:rPr>
       </w:pPr>
+      <w:proofErr w:type="spellStart"/>
       <w:r>
         <w:rPr>
           <w:rFonts w:eastAsiaTheme="minorEastAsia"/>
@@ -5464,6 +6385,7 @@
         </w:rPr>
         <w:t>s</w:t>
       </w:r>
+      <w:proofErr w:type="spellEnd"/>
       <w:r>
         <w:rPr>
           <w:rFonts w:eastAsiaTheme="minorEastAsia"/>

</xml_diff>

<commit_message>
redo results figures and prediction script
</commit_message>
<xml_diff>
--- a/Writing/Notes on Ch3 methods and data.docx
+++ b/Writing/Notes on Ch3 methods and data.docx
@@ -20,8 +20,13 @@
     </w:p>
     <w:p>
       <w:r>
-        <w:t>Estimate sustainability reference points for reef-associated carcharhinid shark species</w:t>
-      </w:r>
+        <w:t xml:space="preserve">Estimate sustainability reference points for reef-associated carcharhinid shark </w:t>
+      </w:r>
+      <w:proofErr w:type="gramStart"/>
+      <w:r>
+        <w:t>species</w:t>
+      </w:r>
+      <w:proofErr w:type="gramEnd"/>
     </w:p>
     <w:p>
       <w:pPr>
@@ -35,8 +40,13 @@
         <w:t xml:space="preserve">Collect </w:t>
       </w:r>
       <w:r>
-        <w:t>life history traits from stock assessments: density-independent survival rate, age structured maturity, age structured survival/mortality, age-structured fecundity, maximum age</w:t>
-      </w:r>
+        <w:t xml:space="preserve">life history traits from stock assessments: density-independent survival rate, age structured maturity, age structured survival/mortality, age-structured fecundity, maximum </w:t>
+      </w:r>
+      <w:proofErr w:type="gramStart"/>
+      <w:r>
+        <w:t>age</w:t>
+      </w:r>
+      <w:proofErr w:type="gramEnd"/>
     </w:p>
     <w:p>
       <w:pPr>
@@ -50,8 +60,13 @@
         <w:t>Find equations describing ogives for</w:t>
       </w:r>
       <w:r>
-        <w:t xml:space="preserve"> natural mortality and maturity, also find priors</w:t>
-      </w:r>
+        <w:t xml:space="preserve"> natural mortality and maturity, also find </w:t>
+      </w:r>
+      <w:proofErr w:type="gramStart"/>
+      <w:r>
+        <w:t>priors</w:t>
+      </w:r>
+      <w:proofErr w:type="gramEnd"/>
     </w:p>
     <w:p>
       <w:pPr>
@@ -89,7 +104,15 @@
         </w:numPr>
       </w:pPr>
       <w:r>
-        <w:t xml:space="preserve">Model the relationship between covariates and life history traits </w:t>
+        <w:t xml:space="preserve">Model the relationship between covariates and life history </w:t>
+      </w:r>
+      <w:proofErr w:type="gramStart"/>
+      <w:r>
+        <w:t>traits</w:t>
+      </w:r>
+      <w:proofErr w:type="gramEnd"/>
+      <w:r>
+        <w:t xml:space="preserve"> </w:t>
       </w:r>
     </w:p>
     <w:p>
@@ -119,8 +142,13 @@
         <w:t>them</w:t>
       </w:r>
       <w:r>
-        <w:t xml:space="preserve"> to the terms in the maturity model, and then in the natural mortality model</w:t>
-      </w:r>
+        <w:t xml:space="preserve"> to the terms in the maturity model, and then in the natural mortality </w:t>
+      </w:r>
+      <w:proofErr w:type="gramStart"/>
+      <w:r>
+        <w:t>model</w:t>
+      </w:r>
+      <w:proofErr w:type="gramEnd"/>
     </w:p>
     <w:p>
       <w:pPr>
@@ -137,8 +165,13 @@
         <w:t xml:space="preserve">above </w:t>
       </w:r>
       <w:r>
-        <w:t>model to predict life history traits for data-limited species</w:t>
-      </w:r>
+        <w:t xml:space="preserve">model to predict life history traits for data-limited </w:t>
+      </w:r>
+      <w:proofErr w:type="gramStart"/>
+      <w:r>
+        <w:t>species</w:t>
+      </w:r>
+      <w:proofErr w:type="gramEnd"/>
     </w:p>
     <w:p>
       <w:pPr>
@@ -156,8 +189,17 @@
           <w:rFonts w:cstheme="minorHAnsi"/>
           <w:lang w:val="en-CA"/>
         </w:rPr>
-        <w:t>â, and from there calculate target and limit reference points</w:t>
-      </w:r>
+        <w:t xml:space="preserve">â, and from there calculate target and limit reference </w:t>
+      </w:r>
+      <w:proofErr w:type="gramStart"/>
+      <w:r>
+        <w:rPr>
+          <w:rFonts w:cstheme="minorHAnsi"/>
+          <w:lang w:val="en-CA"/>
+        </w:rPr>
+        <w:t>points</w:t>
+      </w:r>
+      <w:proofErr w:type="gramEnd"/>
     </w:p>
     <w:p>
       <w:r>
@@ -173,8 +215,13 @@
         </w:numPr>
       </w:pPr>
       <w:r>
-        <w:t>Check credibility of alpha-hat estimates against Pardo paper</w:t>
-      </w:r>
+        <w:t xml:space="preserve">Check credibility of alpha-hat estimates against Pardo </w:t>
+      </w:r>
+      <w:proofErr w:type="gramStart"/>
+      <w:r>
+        <w:t>paper</w:t>
+      </w:r>
+      <w:proofErr w:type="gramEnd"/>
     </w:p>
     <w:p>
       <w:pPr>
@@ -200,8 +247,13 @@
         </w:numPr>
       </w:pPr>
       <w:r>
-        <w:t>If no age-structured values, use knife-edge maturity based on a50 value</w:t>
-      </w:r>
+        <w:t xml:space="preserve">If no age-structured values, use knife-edge maturity based on a50 </w:t>
+      </w:r>
+      <w:proofErr w:type="gramStart"/>
+      <w:r>
+        <w:t>value</w:t>
+      </w:r>
+      <w:proofErr w:type="gramEnd"/>
     </w:p>
     <w:p>
       <w:pPr>
@@ -212,8 +264,13 @@
         </w:numPr>
       </w:pPr>
       <w:r>
-        <w:t>If no a50 value, can predict a50 if you know max age using method outlined in Frisk 2011</w:t>
-      </w:r>
+        <w:t xml:space="preserve">If no a50 value, can predict a50 if you know max age using method outlined in Frisk </w:t>
+      </w:r>
+      <w:proofErr w:type="gramStart"/>
+      <w:r>
+        <w:t>2011</w:t>
+      </w:r>
+      <w:proofErr w:type="gramEnd"/>
     </w:p>
     <w:p>
       <w:pPr>
@@ -430,7 +487,23 @@
         </w:numPr>
       </w:pPr>
       <w:r>
-        <w:t>Not as important to have age-structured fecundity. Dusky shark example in Brooks paper doesn’t have it. Just make sure fecundity is expressed as an annual value and only includes females. Where no estimate of male-female ratio assume 1:1</w:t>
+        <w:t xml:space="preserve">Not as important to have age-structured fecundity. Dusky shark example in </w:t>
+      </w:r>
+      <w:proofErr w:type="gramStart"/>
+      <w:r>
+        <w:t>Brooks</w:t>
+      </w:r>
+      <w:proofErr w:type="gramEnd"/>
+      <w:r>
+        <w:t xml:space="preserve"> paper doesn’t have it. Just make sure fecundity is expressed as an annual value and only includes females. Where no estimate of male-female ratio </w:t>
+      </w:r>
+      <w:proofErr w:type="gramStart"/>
+      <w:r>
+        <w:t>assume</w:t>
+      </w:r>
+      <w:proofErr w:type="gramEnd"/>
+      <w:r>
+        <w:t xml:space="preserve"> 1:1</w:t>
       </w:r>
     </w:p>
     <w:p>
@@ -445,22 +518,31 @@
           <w:b/>
           <w:bCs/>
         </w:rPr>
-        <w:t>Notes on density-independent survivor</w:t>
-      </w:r>
+        <w:t xml:space="preserve">Notes on density-independent </w:t>
+      </w:r>
+      <w:proofErr w:type="gramStart"/>
       <w:r>
         <w:rPr>
           <w:b/>
           <w:bCs/>
         </w:rPr>
-        <w:t>s</w:t>
+        <w:t>survivor</w:t>
       </w:r>
       <w:r>
         <w:rPr>
           <w:b/>
           <w:bCs/>
         </w:rPr>
+        <w:t>s</w:t>
+      </w:r>
+      <w:r>
+        <w:rPr>
+          <w:b/>
+          <w:bCs/>
+        </w:rPr>
         <w:t>hip</w:t>
       </w:r>
+      <w:proofErr w:type="gramEnd"/>
     </w:p>
     <w:p>
       <w:pPr>
@@ -602,10 +684,21 @@
         <w:rPr>
           <w:vertAlign w:val="superscript"/>
         </w:rPr>
-        <w:t xml:space="preserve"> mat  </w:t>
-      </w:r>
-      <w:r>
-        <w:t>so can figure out b from only age at maturity (a50) and instantaneous natural mortality</w:t>
+        <w:t xml:space="preserve"> </w:t>
+      </w:r>
+      <w:proofErr w:type="gramStart"/>
+      <w:r>
+        <w:rPr>
+          <w:vertAlign w:val="superscript"/>
+        </w:rPr>
+        <w:t xml:space="preserve">mat  </w:t>
+      </w:r>
+      <w:r>
+        <w:t>so</w:t>
+      </w:r>
+      <w:proofErr w:type="gramEnd"/>
+      <w:r>
+        <w:t xml:space="preserve"> can figure out b from only age at maturity (a50) and instantaneous natural mortality</w:t>
       </w:r>
     </w:p>
     <w:p>
@@ -613,7 +706,15 @@
         <w:spacing w:after="0"/>
       </w:pPr>
       <w:r>
-        <w:t>instead of survival to recruitment rate in Brooks ref point method?</w:t>
+        <w:t xml:space="preserve">instead of survival to recruitment rate in </w:t>
+      </w:r>
+      <w:proofErr w:type="gramStart"/>
+      <w:r>
+        <w:t>Brooks</w:t>
+      </w:r>
+      <w:proofErr w:type="gramEnd"/>
+      <w:r>
+        <w:t xml:space="preserve"> ref point method?</w:t>
       </w:r>
     </w:p>
     <w:p/>
@@ -1557,7 +1658,35 @@
         <w:rPr>
           <w:rFonts w:eastAsiaTheme="minorEastAsia"/>
         </w:rPr>
-        <w:t>Could also set up a multivariate normal prior that connects S and a50 explicitly, maybe good idea because we know that these two parameters are correlated and they are also part of the same equation (rather than being two separately collected life history parameters).  In this version all covariates influence both response variables, don’t have to assign covariates to s and a50 separately.  Downside is that there are potentially covariates that influence s but not a50.</w:t>
+        <w:t xml:space="preserve">Could also set up a multivariate normal prior that connects S and a50 explicitly, maybe good idea because we know that these two parameters are </w:t>
+      </w:r>
+      <w:proofErr w:type="gramStart"/>
+      <w:r>
+        <w:rPr>
+          <w:rFonts w:eastAsiaTheme="minorEastAsia"/>
+        </w:rPr>
+        <w:t>correlated</w:t>
+      </w:r>
+      <w:proofErr w:type="gramEnd"/>
+      <w:r>
+        <w:rPr>
+          <w:rFonts w:eastAsiaTheme="minorEastAsia"/>
+        </w:rPr>
+        <w:t xml:space="preserve"> and they are also part of the same equation (rather than being two separately collected life history parameters).  In this version all covariates influence both response variables, </w:t>
+      </w:r>
+      <w:proofErr w:type="gramStart"/>
+      <w:r>
+        <w:rPr>
+          <w:rFonts w:eastAsiaTheme="minorEastAsia"/>
+        </w:rPr>
+        <w:t>don’t</w:t>
+      </w:r>
+      <w:proofErr w:type="gramEnd"/>
+      <w:r>
+        <w:rPr>
+          <w:rFonts w:eastAsiaTheme="minorEastAsia"/>
+        </w:rPr>
+        <w:t xml:space="preserve"> have to assign covariates to s and a50 separately.  Downside is that there are potentially covariates that influence s but not a50.</w:t>
       </w:r>
     </w:p>
     <w:p>
@@ -1575,7 +1704,35 @@
         <w:rPr>
           <w:rFonts w:eastAsiaTheme="minorEastAsia"/>
         </w:rPr>
-        <w:t xml:space="preserve">Fixed effect model also an option – set up so that the a50 intercept doesn’t vary per stock. Allows you to see the changes in model fit more clearly but also potentially allows the model to be more driven by noise? Ask </w:t>
+        <w:t xml:space="preserve">Fixed effect model also an option – set up so that the a50 intercept </w:t>
+      </w:r>
+      <w:proofErr w:type="gramStart"/>
+      <w:r>
+        <w:rPr>
+          <w:rFonts w:eastAsiaTheme="minorEastAsia"/>
+        </w:rPr>
+        <w:t>doesn’t</w:t>
+      </w:r>
+      <w:proofErr w:type="gramEnd"/>
+      <w:r>
+        <w:rPr>
+          <w:rFonts w:eastAsiaTheme="minorEastAsia"/>
+        </w:rPr>
+        <w:t xml:space="preserve"> vary per stock. Allows you to see the changes in model fit more clearly but also potentially allows the model to be more driven by </w:t>
+      </w:r>
+      <w:proofErr w:type="gramStart"/>
+      <w:r>
+        <w:rPr>
+          <w:rFonts w:eastAsiaTheme="minorEastAsia"/>
+        </w:rPr>
+        <w:t>noise?</w:t>
+      </w:r>
+      <w:proofErr w:type="gramEnd"/>
+      <w:r>
+        <w:rPr>
+          <w:rFonts w:eastAsiaTheme="minorEastAsia"/>
+        </w:rPr>
+        <w:t xml:space="preserve"> Ask </w:t>
       </w:r>
       <w:proofErr w:type="spellStart"/>
       <w:r>
@@ -1659,7 +1816,15 @@
     </w:p>
     <w:p>
       <w:r>
-        <w:t>Model takes forever to run (11hours). WAIC much lower for mixed effects than for fixed effects (model 2). Lots of the S parameters don’t make any difference at all, probably not necessary.</w:t>
+        <w:t xml:space="preserve">Model takes forever to run (11hours). WAIC much lower for mixed effects than for fixed effects (model 2). Lots of the S parameters </w:t>
+      </w:r>
+      <w:proofErr w:type="gramStart"/>
+      <w:r>
+        <w:t>don’t</w:t>
+      </w:r>
+      <w:proofErr w:type="gramEnd"/>
+      <w:r>
+        <w:t xml:space="preserve"> make any difference at all, probably not necessary.</w:t>
       </w:r>
       <w:r>
         <w:t xml:space="preserve"> Bad datapoints </w:t>
@@ -1693,8 +1858,13 @@
         <w:t>, 2 model runs (see trace plots) give different results which is not good, caterpillars not as fuzzy, ‘bad’ datapoints (points driving change in fit because they don’t follow the slope as nicely as other points) are</w:t>
       </w:r>
       <w:r>
-        <w:t xml:space="preserve"> scattered throughout</w:t>
-      </w:r>
+        <w:t xml:space="preserve"> scattered </w:t>
+      </w:r>
+      <w:proofErr w:type="gramStart"/>
+      <w:r>
+        <w:t>throughout</w:t>
+      </w:r>
+      <w:proofErr w:type="gramEnd"/>
     </w:p>
     <w:p>
       <w:r>
@@ -1713,7 +1883,15 @@
       </w:r>
       <w:proofErr w:type="spellEnd"/>
       <w:r>
-        <w:t>, mixed effects model same as 1 except with categorical habitat variable. Seems to work with habitat written in as a dummy variable, but I can’t get habitat to work as an index variable (</w:t>
+        <w:t xml:space="preserve">, mixed effects model same as 1 except with categorical habitat variable. Seems to work with habitat written in as a dummy variable, but I </w:t>
+      </w:r>
+      <w:proofErr w:type="gramStart"/>
+      <w:r>
+        <w:t>can’t</w:t>
+      </w:r>
+      <w:proofErr w:type="gramEnd"/>
+      <w:r>
+        <w:t xml:space="preserve"> get habitat to work as an index variable (</w:t>
       </w:r>
       <w:proofErr w:type="spellStart"/>
       <w:r>
@@ -1733,8 +1911,21 @@
         <w:t>Model 4</w:t>
       </w:r>
       <w:r>
-        <w:t xml:space="preserve"> – same as model 1 except with litter size and offspring size relative to maternal body size. Intent is to make sure I’m looking at differences between species, not within species.   Turns out it doesn’t make any meaningful difference to model results</w:t>
-      </w:r>
+        <w:t xml:space="preserve"> – same as model 1 except with litter size and offspring size relative to maternal body size. Intent is to make sure </w:t>
+      </w:r>
+      <w:proofErr w:type="gramStart"/>
+      <w:r>
+        <w:t>I’m</w:t>
+      </w:r>
+      <w:proofErr w:type="gramEnd"/>
+      <w:r>
+        <w:t xml:space="preserve"> looking at differences between species, not within species.   Turns out it doesn’t make any meaningful difference to model </w:t>
+      </w:r>
+      <w:proofErr w:type="gramStart"/>
+      <w:r>
+        <w:t>results</w:t>
+      </w:r>
+      <w:proofErr w:type="gramEnd"/>
     </w:p>
     <w:p>
       <w:r>
@@ -1745,8 +1936,13 @@
         <w:t>Model 5</w:t>
       </w:r>
       <w:r>
-        <w:t xml:space="preserve"> – same as model 2 except with litter size and offspring size relative to maternal body size.  Model results are pretty much the same</w:t>
-      </w:r>
+        <w:t xml:space="preserve"> – same as model 2 except with litter size and offspring size relative to maternal body size.  Model results are pretty much the </w:t>
+      </w:r>
+      <w:proofErr w:type="gramStart"/>
+      <w:r>
+        <w:t>same</w:t>
+      </w:r>
+      <w:proofErr w:type="gramEnd"/>
     </w:p>
     <w:p>
       <w:r>
@@ -1787,8 +1983,13 @@
         <w:t>same as model 2 but s parameters only.</w:t>
       </w:r>
       <w:r>
-        <w:t xml:space="preserve"> Without a50 parameters, none of the s parameters have an effect on maturity</w:t>
-      </w:r>
+        <w:t xml:space="preserve"> Without a50 parameters, none of the s parameters have an effect on </w:t>
+      </w:r>
+      <w:proofErr w:type="gramStart"/>
+      <w:r>
+        <w:t>maturity</w:t>
+      </w:r>
+      <w:proofErr w:type="gramEnd"/>
     </w:p>
     <w:p>
       <w:r>
@@ -1823,7 +2024,15 @@
         <w:t>same as model 1 but s params only</w:t>
       </w:r>
       <w:r>
-        <w:t xml:space="preserve">. Without a50 parameters, none of the s parameters have an effect on maturity.  </w:t>
+        <w:t xml:space="preserve">. Without a50 parameters, none of the s parameters </w:t>
+      </w:r>
+      <w:proofErr w:type="gramStart"/>
+      <w:r>
+        <w:t>have an effect on</w:t>
+      </w:r>
+      <w:proofErr w:type="gramEnd"/>
+      <w:r>
+        <w:t xml:space="preserve"> maturity.  </w:t>
       </w:r>
     </w:p>
     <w:p>
@@ -1896,7 +2105,15 @@
       </w:r>
       <w:proofErr w:type="spellEnd"/>
       <w:r>
-        <w:t xml:space="preserve"> – simplified mixed effects model with categorical variable for habitat.  Figured out how to run it as a dummy variable but not as indicator variable </w:t>
+        <w:t xml:space="preserve"> – simplified mixed effects model with categorical variable for habitat.  Figured out how to run it as a dummy variable but not as indicator </w:t>
+      </w:r>
+      <w:proofErr w:type="gramStart"/>
+      <w:r>
+        <w:t>variable</w:t>
+      </w:r>
+      <w:proofErr w:type="gramEnd"/>
+      <w:r>
+        <w:t xml:space="preserve"> </w:t>
       </w:r>
     </w:p>
     <w:p>
@@ -1934,8 +2151,13 @@
     <w:p>
       <w:r>
         <w:lastRenderedPageBreak/>
-        <w:t>Trace for model 11 is saved as trace3</w:t>
-      </w:r>
+        <w:t xml:space="preserve">Trace for model 11 is saved as </w:t>
+      </w:r>
+      <w:proofErr w:type="gramStart"/>
+      <w:r>
+        <w:t>trace3</w:t>
+      </w:r>
+      <w:proofErr w:type="gramEnd"/>
     </w:p>
     <w:p>
       <w:r>
@@ -2027,7 +2249,23 @@
       </w:r>
       <w:proofErr w:type="spellEnd"/>
       <w:r>
-        <w:t xml:space="preserve"> effect on a50 in model 12, and no effect in model 15.  Slightly negative effect in the full model as well for S, and no effect for the stripped out model.  Doesn’t really seem worth keeping for mixed-effects models except that it’s one of the few variables I can find consistently for all of the prediction species.</w:t>
+        <w:t xml:space="preserve"> effect on a50 in model 12, and no effect in model 15.  Slightly negative effect in the full model as well for S, and no effect for the </w:t>
+      </w:r>
+      <w:proofErr w:type="gramStart"/>
+      <w:r>
+        <w:t>stripped out</w:t>
+      </w:r>
+      <w:proofErr w:type="gramEnd"/>
+      <w:r>
+        <w:t xml:space="preserve"> model.  </w:t>
+      </w:r>
+      <w:proofErr w:type="gramStart"/>
+      <w:r>
+        <w:t>Doesn’t</w:t>
+      </w:r>
+      <w:proofErr w:type="gramEnd"/>
+      <w:r>
+        <w:t xml:space="preserve"> really seem worth keeping for mixed-effects models except that it’s one of the few variables I can find consistently for all of the prediction species.</w:t>
       </w:r>
     </w:p>
     <w:p>
@@ -2041,7 +2279,15 @@
         <w:t xml:space="preserve"> except for reef species</w:t>
       </w:r>
       <w:r>
-        <w:t xml:space="preserve">.  Realised that’s probably because 90% of the sharks in the input dataset are reef-associated.  Not enough variation in input to produce a sensible relationship.  Aaron recommends taking this out. </w:t>
+        <w:t xml:space="preserve">.  Realised </w:t>
+      </w:r>
+      <w:proofErr w:type="gramStart"/>
+      <w:r>
+        <w:t>that’s</w:t>
+      </w:r>
+      <w:proofErr w:type="gramEnd"/>
+      <w:r>
+        <w:t xml:space="preserve"> probably because 90% of the sharks in the input dataset are reef-associated.  Not enough variation in input to produce a sensible relationship.  Aaron recommends taking this out. </w:t>
       </w:r>
     </w:p>
     <w:p>
@@ -2099,76 +2345,117 @@
           <w:b/>
           <w:bCs/>
         </w:rPr>
-        <w:t>Model 13</w:t>
-      </w:r>
-      <w:r>
-        <w:t xml:space="preserve">  - fixed effects model (like model 5) but with same covariates as model 15.   </w:t>
-      </w:r>
-      <w:r>
-        <w:t>Trace=6</w:t>
-      </w:r>
-      <w:r>
-        <w:t xml:space="preserve">.   Fit is much worse than the mixed effects models, ogives don’t follow raw data at all for some species.  Effects of covariates are much more certain than in mixed effects model – almost no error bars. </w:t>
-      </w:r>
-    </w:p>
-    <w:p>
-      <w:r>
-        <w:t>S: Trophic no effect, Amax very slightly negative, K effect smaller than mixed models, temperature no effect,</w:t>
-      </w:r>
-    </w:p>
-    <w:p>
-      <w:r>
-        <w:t xml:space="preserve">A50: Interbirth strongly positive, same for depth, litter size,  Amax, Offspring size,  Trophic and </w:t>
-      </w:r>
-      <w:proofErr w:type="spellStart"/>
-      <w:r>
-        <w:t>Lmax</w:t>
-      </w:r>
-      <w:proofErr w:type="spellEnd"/>
-      <w:r>
-        <w:t xml:space="preserve"> slightly negative (opposite of mixed models). Temperature clearly positive (opposite of model 12)</w:t>
-      </w:r>
-    </w:p>
-    <w:p>
-      <w:r>
-        <w:t>In general a50 effects clearer and stronger in fixed effects model, and S effects weaker</w:t>
-      </w:r>
-      <w:r>
-        <w:t>.  Is it possible to run a model which is mixed effect for S and fixed effect for a50?</w:t>
-      </w:r>
-    </w:p>
-    <w:p>
+        <w:t xml:space="preserve">Model </w:t>
+      </w:r>
+      <w:proofErr w:type="gramStart"/>
       <w:r>
         <w:rPr>
           <w:b/>
           <w:bCs/>
         </w:rPr>
-        <w:t>Model</w:t>
-      </w:r>
+        <w:t>13</w:t>
+      </w:r>
+      <w:r>
+        <w:t xml:space="preserve">  -</w:t>
+      </w:r>
+      <w:proofErr w:type="gramEnd"/>
+      <w:r>
+        <w:t xml:space="preserve"> fixed effects model (like model 5) but with same covariates as model 15.   </w:t>
+      </w:r>
+      <w:r>
+        <w:t>Trace=6</w:t>
+      </w:r>
+      <w:r>
+        <w:t xml:space="preserve">.   Fit is much worse than the mixed effects models, ogives </w:t>
+      </w:r>
+      <w:proofErr w:type="gramStart"/>
+      <w:r>
+        <w:t>don’t</w:t>
+      </w:r>
+      <w:proofErr w:type="gramEnd"/>
+      <w:r>
+        <w:t xml:space="preserve"> follow raw data at all for some species.  Effects of covariates are much more certain than in mixed effects model – almost no error bars. </w:t>
+      </w:r>
+    </w:p>
+    <w:p>
+      <w:r>
+        <w:t>S: Trophic no effect, Amax very slightly negative, K effect smaller than mixed models, temperature no effect,</w:t>
+      </w:r>
+    </w:p>
+    <w:p>
+      <w:r>
+        <w:t xml:space="preserve">A50: Interbirth strongly positive, same for depth, litter </w:t>
+      </w:r>
+      <w:proofErr w:type="gramStart"/>
+      <w:r>
+        <w:t>size,  Amax</w:t>
+      </w:r>
+      <w:proofErr w:type="gramEnd"/>
+      <w:r>
+        <w:t xml:space="preserve">, Offspring size,  Trophic and </w:t>
+      </w:r>
+      <w:proofErr w:type="spellStart"/>
+      <w:r>
+        <w:t>Lmax</w:t>
+      </w:r>
+      <w:proofErr w:type="spellEnd"/>
+      <w:r>
+        <w:t xml:space="preserve"> slightly negative (opposite of mixed models). Temperature clearly positive (opposite of model 12)</w:t>
+      </w:r>
+    </w:p>
+    <w:p>
+      <w:r>
+        <w:t xml:space="preserve">In </w:t>
+      </w:r>
+      <w:proofErr w:type="gramStart"/>
+      <w:r>
+        <w:t>general</w:t>
+      </w:r>
+      <w:proofErr w:type="gramEnd"/>
+      <w:r>
+        <w:t xml:space="preserve"> a50 effects clearer and stronger in fixed effects model, and S effects weaker</w:t>
+      </w:r>
+      <w:r>
+        <w:t>.  Is it possible to run a model which is mixed effect for S and fixed effect for a50?</w:t>
+      </w:r>
+    </w:p>
+    <w:p>
       <w:r>
         <w:rPr>
           <w:b/>
           <w:bCs/>
         </w:rPr>
-        <w:t>s</w:t>
+        <w:t>Model</w:t>
       </w:r>
       <w:r>
         <w:rPr>
           <w:b/>
           <w:bCs/>
         </w:rPr>
-        <w:t xml:space="preserve"> 1</w:t>
+        <w:t>s</w:t>
       </w:r>
       <w:r>
         <w:rPr>
           <w:b/>
           <w:bCs/>
         </w:rPr>
+        <w:t xml:space="preserve"> 1</w:t>
+      </w:r>
+      <w:r>
+        <w:rPr>
+          <w:b/>
+          <w:bCs/>
+        </w:rPr>
         <w:t xml:space="preserve">4 – </w:t>
       </w:r>
       <w:r>
-        <w:t>same as model 11 except that covariates are mean-centred rather than 0-centred. Need this to make output for prediction script because effect sizes need to be on the same scale as the raw data in order to calculate predicted values for a50 and s</w:t>
-      </w:r>
+        <w:t xml:space="preserve">same as model 11 except that covariates are mean-centred rather than 0-centred. Need this to make output for prediction script because effect sizes need to be on the same scale as the raw data in order to calculate predicted values for a50 and </w:t>
+      </w:r>
+      <w:proofErr w:type="gramStart"/>
+      <w:r>
+        <w:t>s</w:t>
+      </w:r>
+      <w:proofErr w:type="gramEnd"/>
     </w:p>
     <w:p>
       <w:r>
@@ -2250,11 +2537,10 @@
           <w:szCs w:val="21"/>
           <w:shd w:val="clear" w:color="auto" w:fill="FFFFFF"/>
         </w:rPr>
-        <w:t xml:space="preserve">  Changed prior for a50 to 0-30 because some recorded carcharhinids mature at 1</w:t>
-      </w:r>
-    </w:p>
-    <w:p>
-      <w:pPr>
+        <w:t xml:space="preserve">  Changed prior for a50 to 0-30 because some recorded carcharhinids mature at </w:t>
+      </w:r>
+      <w:proofErr w:type="gramStart"/>
+      <w:r>
         <w:rPr>
           <w:rFonts w:ascii="Helvetica" w:hAnsi="Helvetica" w:cs="Helvetica"/>
           <w:color w:val="000000"/>
@@ -2262,8 +2548,12 @@
           <w:szCs w:val="21"/>
           <w:shd w:val="clear" w:color="auto" w:fill="FFFFFF"/>
         </w:rPr>
-      </w:pPr>
-      <w:r>
+        <w:t>1</w:t>
+      </w:r>
+      <w:proofErr w:type="gramEnd"/>
+    </w:p>
+    <w:p>
+      <w:pPr>
         <w:rPr>
           <w:rFonts w:ascii="Helvetica" w:hAnsi="Helvetica" w:cs="Helvetica"/>
           <w:color w:val="000000"/>
@@ -2271,8 +2561,7 @@
           <w:szCs w:val="21"/>
           <w:shd w:val="clear" w:color="auto" w:fill="FFFFFF"/>
         </w:rPr>
-        <w:t>Trace</w:t>
-      </w:r>
+      </w:pPr>
       <w:r>
         <w:rPr>
           <w:rFonts w:ascii="Helvetica" w:hAnsi="Helvetica" w:cs="Helvetica"/>
@@ -2281,6 +2570,16 @@
           <w:szCs w:val="21"/>
           <w:shd w:val="clear" w:color="auto" w:fill="FFFFFF"/>
         </w:rPr>
+        <w:t>Trace</w:t>
+      </w:r>
+      <w:r>
+        <w:rPr>
+          <w:rFonts w:ascii="Helvetica" w:hAnsi="Helvetica" w:cs="Helvetica"/>
+          <w:color w:val="000000"/>
+          <w:sz w:val="21"/>
+          <w:szCs w:val="21"/>
+          <w:shd w:val="clear" w:color="auto" w:fill="FFFFFF"/>
+        </w:rPr>
         <w:t>s: 16=12, 17=13</w:t>
       </w:r>
     </w:p>
@@ -2359,8 +2658,21 @@
         <w:t xml:space="preserve">Models 20 &amp; 21: </w:t>
       </w:r>
       <w:r>
-        <w:t>Models to test two different versions of the fixed effect model with different priors.  Maybe priors for mixed effects model don’t make sense for fixed effect. Changed prior for a50 from uniform to normal, S from uniform to exponential</w:t>
-      </w:r>
+        <w:t xml:space="preserve">Models to test two different versions of the fixed effect model with different priors.  Maybe priors for mixed effects model </w:t>
+      </w:r>
+      <w:proofErr w:type="gramStart"/>
+      <w:r>
+        <w:t>don’t</w:t>
+      </w:r>
+      <w:proofErr w:type="gramEnd"/>
+      <w:r>
+        <w:t xml:space="preserve"> make sense for fixed effect. Changed prior for a50 from uniform to normal, S from uniform to </w:t>
+      </w:r>
+      <w:proofErr w:type="gramStart"/>
+      <w:r>
+        <w:t>exponential</w:t>
+      </w:r>
+      <w:proofErr w:type="gramEnd"/>
     </w:p>
     <w:p>
       <w:proofErr w:type="spellStart"/>
@@ -2369,23 +2681,43 @@
       </w:r>
       <w:proofErr w:type="spellEnd"/>
       <w:r>
-        <w:t xml:space="preserve"> values for 21 are closer to 1 than for model 20</w:t>
-      </w:r>
-    </w:p>
-    <w:p>
-      <w:r>
-        <w:t>WAIC lower for 20 vs 21, original priors model has closer fit</w:t>
-      </w:r>
-    </w:p>
-    <w:p>
-      <w:r>
-        <w:t>Model fit in predicted vs observed looks the same</w:t>
-      </w:r>
-    </w:p>
-    <w:p>
-      <w:r>
-        <w:t>Effect sizes are mostly the same</w:t>
-      </w:r>
+        <w:t xml:space="preserve"> values for 21 are closer to 1 than for model </w:t>
+      </w:r>
+      <w:proofErr w:type="gramStart"/>
+      <w:r>
+        <w:t>20</w:t>
+      </w:r>
+      <w:proofErr w:type="gramEnd"/>
+    </w:p>
+    <w:p>
+      <w:r>
+        <w:t xml:space="preserve">WAIC lower for 20 vs 21, original priors model has closer </w:t>
+      </w:r>
+      <w:proofErr w:type="gramStart"/>
+      <w:r>
+        <w:t>fit</w:t>
+      </w:r>
+      <w:proofErr w:type="gramEnd"/>
+    </w:p>
+    <w:p>
+      <w:r>
+        <w:t xml:space="preserve">Model fit in predicted vs observed looks the </w:t>
+      </w:r>
+      <w:proofErr w:type="gramStart"/>
+      <w:r>
+        <w:t>same</w:t>
+      </w:r>
+      <w:proofErr w:type="gramEnd"/>
+    </w:p>
+    <w:p>
+      <w:r>
+        <w:t xml:space="preserve">Effect sizes are mostly the </w:t>
+      </w:r>
+      <w:proofErr w:type="gramStart"/>
+      <w:r>
+        <w:t>same</w:t>
+      </w:r>
+      <w:proofErr w:type="gramEnd"/>
     </w:p>
     <w:p>
       <w:r>
@@ -2394,7 +2726,39 @@
     </w:p>
     <w:p>
       <w:r>
-        <w:t xml:space="preserve">Aaron says… fixed effects model clearly worse performing because fit is so bad – model does not allow s and a50 to vary per stock and therefore does not capture variability from unobserved sources (only captures variability from the covariates which we know don’t tell the whole story).  Effect sizes are small because of this restriction on variation per stock.  Also fixed effects model is bad for prediction, again because it’s not allowed to vary per stock.  Since the effect sizes are really small, this restricts the range of predicted a50 and s values which is bad. Also doesn’t build in variability from unobserved sources, which is why the predicted curves are so awful.  </w:t>
+        <w:t xml:space="preserve">Aaron says… fixed effects model clearly worse performing because fit is so bad – model does not allow s and a50 to vary per stock and therefore does not capture variability from unobserved sources (only captures variability from the covariates which we know </w:t>
+      </w:r>
+      <w:proofErr w:type="gramStart"/>
+      <w:r>
+        <w:t>don’t</w:t>
+      </w:r>
+      <w:proofErr w:type="gramEnd"/>
+      <w:r>
+        <w:t xml:space="preserve"> tell the whole story).  Effect sizes are small because of this restriction on variation per stock.  Also fixed effects model is bad for prediction, again because </w:t>
+      </w:r>
+      <w:proofErr w:type="gramStart"/>
+      <w:r>
+        <w:t>it’s</w:t>
+      </w:r>
+      <w:proofErr w:type="gramEnd"/>
+      <w:r>
+        <w:t xml:space="preserve"> not allowed to vary per stock.  Since the effect sizes are </w:t>
+      </w:r>
+      <w:proofErr w:type="gramStart"/>
+      <w:r>
+        <w:t>really small</w:t>
+      </w:r>
+      <w:proofErr w:type="gramEnd"/>
+      <w:r>
+        <w:t xml:space="preserve">, this restricts the range of predicted a50 and s values which is bad. Also </w:t>
+      </w:r>
+      <w:proofErr w:type="gramStart"/>
+      <w:r>
+        <w:t>doesn’t</w:t>
+      </w:r>
+      <w:proofErr w:type="gramEnd"/>
+      <w:r>
+        <w:t xml:space="preserve"> build in variability from unobserved sources, which is why the predicted curves are so awful.  </w:t>
       </w:r>
       <w:r>
         <w:t>Dump it!</w:t>
@@ -2433,7 +2797,15 @@
       </w:r>
       <w:proofErr w:type="spellEnd"/>
       <w:r>
-        <w:t xml:space="preserve"> because it’s the same thing as </w:t>
+        <w:t xml:space="preserve"> because </w:t>
+      </w:r>
+      <w:proofErr w:type="gramStart"/>
+      <w:r>
+        <w:t>it’s</w:t>
+      </w:r>
+      <w:proofErr w:type="gramEnd"/>
+      <w:r>
+        <w:t xml:space="preserve"> the same thing as </w:t>
       </w:r>
       <w:proofErr w:type="spellStart"/>
       <w:r>
@@ -2447,16 +2819,26 @@
         <w:t xml:space="preserve">.  </w:t>
       </w:r>
       <w:r>
-        <w:t xml:space="preserve">Habitats not in because there isn’t enough data from species that are not reef-associated.  </w:t>
+        <w:t xml:space="preserve">Habitats not in because there </w:t>
+      </w:r>
+      <w:proofErr w:type="gramStart"/>
+      <w:r>
+        <w:t>isn’t</w:t>
+      </w:r>
+      <w:proofErr w:type="gramEnd"/>
+      <w:r>
+        <w:t xml:space="preserve"> enough data from species that are not reef-associated.  </w:t>
       </w:r>
       <w:r>
         <w:t xml:space="preserve">Model 23 has all covariates except the ones that are harder to find for understudied species: </w:t>
       </w:r>
       <w:proofErr w:type="spellStart"/>
+      <w:proofErr w:type="gramStart"/>
       <w:r>
         <w:t>K,linf</w:t>
       </w:r>
       <w:proofErr w:type="spellEnd"/>
+      <w:proofErr w:type="gramEnd"/>
       <w:r>
         <w:t xml:space="preserve">, </w:t>
       </w:r>
@@ -2471,7 +2853,15 @@
     </w:p>
     <w:p>
       <w:r>
-        <w:t>Model completely failed to fit.  Don’t do this again.</w:t>
+        <w:t xml:space="preserve">Model completely failed to fit.  </w:t>
+      </w:r>
+      <w:proofErr w:type="gramStart"/>
+      <w:r>
+        <w:t>Don’t</w:t>
+      </w:r>
+      <w:proofErr w:type="gramEnd"/>
+      <w:r>
+        <w:t xml:space="preserve"> do this again.</w:t>
       </w:r>
     </w:p>
     <w:p>
@@ -2504,7 +2894,15 @@
       </w:r>
       <w:proofErr w:type="spellEnd"/>
       <w:r>
-        <w:t xml:space="preserve"> removed because a50 &lt; 1 maybe is the reason the model is fucked up.  </w:t>
+        <w:t xml:space="preserve"> removed because a50 &lt; 1 maybe is the reason the model is </w:t>
+      </w:r>
+      <w:proofErr w:type="gramStart"/>
+      <w:r>
+        <w:t>fucked</w:t>
+      </w:r>
+      <w:proofErr w:type="gramEnd"/>
+      <w:r>
+        <w:t xml:space="preserve"> up.  </w:t>
       </w:r>
       <w:r>
         <w:t>Model still failed to converge, so the problem was with the code as well as the new data.</w:t>
@@ -2527,8 +2925,13 @@
       </w:r>
       <w:proofErr w:type="spellEnd"/>
       <w:r>
-        <w:t xml:space="preserve"> 23 &amp; 22 failed</w:t>
-      </w:r>
+        <w:t xml:space="preserve"> 23 &amp; 22 </w:t>
+      </w:r>
+      <w:proofErr w:type="gramStart"/>
+      <w:r>
+        <w:t>failed</w:t>
+      </w:r>
+      <w:proofErr w:type="gramEnd"/>
     </w:p>
     <w:p>
       <w:r>
@@ -2581,8 +2984,13 @@
       </w:r>
       <w:proofErr w:type="spellEnd"/>
       <w:r>
-        <w:t xml:space="preserve"> and model did not converge</w:t>
-      </w:r>
+        <w:t xml:space="preserve"> and model did not </w:t>
+      </w:r>
+      <w:proofErr w:type="gramStart"/>
+      <w:r>
+        <w:t>converge</w:t>
+      </w:r>
+      <w:proofErr w:type="gramEnd"/>
     </w:p>
     <w:p>
       <w:r>
@@ -2610,6 +3018,7 @@
       <w:r>
         <w:t xml:space="preserve">verges now </w:t>
       </w:r>
+      <w:proofErr w:type="gramStart"/>
       <w:r>
         <w:rPr>
           <mc:AlternateContent>
@@ -2629,7 +3038,11 @@
         </mc:AlternateContent>
       </w:r>
       <w:r>
-        <w:t xml:space="preserve">  New ogives were either a problem because they mature too quickly for the ogives to be properly characterised by annual data (3 datapoints does not a curve make); or (Aaron says) because values that are too close to 0 fuck up the model, something to do with conversion of values to log-odds scale and how the numbers are too big</w:t>
+        <w:t xml:space="preserve">  New</w:t>
+      </w:r>
+      <w:proofErr w:type="gramEnd"/>
+      <w:r>
+        <w:t xml:space="preserve"> ogives were either a problem because they mature too quickly for the ogives to be properly characterised by annual data (3 datapoints does not a curve make); or (Aaron says) because values that are too close to 0 fuck up the model, something to do with conversion of values to log-odds scale and how the numbers are too big</w:t>
       </w:r>
     </w:p>
     <w:p>
@@ -2669,7 +3082,15 @@
         <w:t xml:space="preserve"> was recorded incorrectly in the first run – mat value for age 0 was recorded as mat value for age 1.  Fixed errors an</w:t>
       </w:r>
       <w:r>
-        <w:t xml:space="preserve">d model does converge but doesn’t perform as well as without the new stocks.  Some R hat values &gt;1.2. </w:t>
+        <w:t xml:space="preserve">d model </w:t>
+      </w:r>
+      <w:proofErr w:type="gramStart"/>
+      <w:r>
+        <w:t>does</w:t>
+      </w:r>
+      <w:proofErr w:type="gramEnd"/>
+      <w:r>
+        <w:t xml:space="preserve"> converge but doesn’t perform as well as without the new stocks.  Some R hat values &gt;1.2. </w:t>
       </w:r>
       <w:proofErr w:type="spellStart"/>
       <w:r>
@@ -2700,7 +3121,31 @@
       </w:r>
       <w:proofErr w:type="spellEnd"/>
       <w:r>
-        <w:t xml:space="preserve"> 27 and 26 don’t.  something to do with the transformation of the covariates? Model specifications are exactly the same.</w:t>
+        <w:t xml:space="preserve"> 27 and 26 </w:t>
+      </w:r>
+      <w:proofErr w:type="gramStart"/>
+      <w:r>
+        <w:t>don’t</w:t>
+      </w:r>
+      <w:proofErr w:type="gramEnd"/>
+      <w:r>
+        <w:t xml:space="preserve">.  something to do with the transformation of the </w:t>
+      </w:r>
+      <w:proofErr w:type="gramStart"/>
+      <w:r>
+        <w:t>covariates?</w:t>
+      </w:r>
+      <w:proofErr w:type="gramEnd"/>
+      <w:r>
+        <w:t xml:space="preserve"> Model specifications are </w:t>
+      </w:r>
+      <w:proofErr w:type="gramStart"/>
+      <w:r>
+        <w:t>exactly the same</w:t>
+      </w:r>
+      <w:proofErr w:type="gramEnd"/>
+      <w:r>
+        <w:t>.</w:t>
       </w:r>
       <w:r>
         <w:t xml:space="preserve">  </w:t>
@@ -2737,7 +3182,96 @@
       </w:r>
       <w:proofErr w:type="spellEnd"/>
       <w:r>
-        <w:t xml:space="preserve"> stocks, with all covariates besides habitat included (even the repro ones on S).  Runs properly but doesn’t converge. </w:t>
+        <w:t xml:space="preserve"> stocks, with all covariates besides habitat included (even the repro ones on S).  Runs properly but </w:t>
+      </w:r>
+      <w:proofErr w:type="gramStart"/>
+      <w:r>
+        <w:t>doesn’t</w:t>
+      </w:r>
+      <w:proofErr w:type="gramEnd"/>
+      <w:r>
+        <w:t xml:space="preserve"> converge. </w:t>
+      </w:r>
+    </w:p>
+    <w:p>
+      <w:r>
+        <w:rPr>
+          <w:b/>
+          <w:bCs/>
+        </w:rPr>
+        <w:t>Model 31</w:t>
+      </w:r>
+      <w:r>
+        <w:t>:</w:t>
+      </w:r>
+      <w:r>
+        <w:t xml:space="preserve"> mixed effects model without </w:t>
+      </w:r>
+      <w:proofErr w:type="spellStart"/>
+      <w:r>
+        <w:t>sharpnoses</w:t>
+      </w:r>
+      <w:proofErr w:type="spellEnd"/>
+      <w:r>
+        <w:t xml:space="preserve">, only includes covariates with a50 and s if says to in model param doc (if evidence in literature to support). No habitats because of data limitations.  Converges beautifully.  R values all 1.  </w:t>
+      </w:r>
+      <w:r>
+        <w:t>WAIC -3364 (best so far!)</w:t>
+      </w:r>
+    </w:p>
+    <w:p>
+      <w:r>
+        <w:rPr>
+          <w:b/>
+          <w:bCs/>
+        </w:rPr>
+        <w:t>Model 32</w:t>
+      </w:r>
+      <w:r>
+        <w:t>: same as 30 except von-</w:t>
+      </w:r>
+      <w:proofErr w:type="spellStart"/>
+      <w:r>
+        <w:t>bertalanffy</w:t>
+      </w:r>
+      <w:proofErr w:type="spellEnd"/>
+      <w:r>
+        <w:t xml:space="preserve"> and age-based params are removed. To see if can describe </w:t>
+      </w:r>
+      <w:proofErr w:type="spellStart"/>
+      <w:r>
+        <w:t>ogvies</w:t>
+      </w:r>
+      <w:proofErr w:type="spellEnd"/>
+      <w:r>
+        <w:t xml:space="preserve"> without these </w:t>
+      </w:r>
+      <w:proofErr w:type="gramStart"/>
+      <w:r>
+        <w:t>hard to find</w:t>
+      </w:r>
+      <w:proofErr w:type="gramEnd"/>
+      <w:r>
+        <w:t xml:space="preserve"> parameters.  </w:t>
+      </w:r>
+      <w:r>
+        <w:t xml:space="preserve">Runs ok but </w:t>
+      </w:r>
+      <w:proofErr w:type="gramStart"/>
+      <w:r>
+        <w:t>doesn’t</w:t>
+      </w:r>
+      <w:proofErr w:type="gramEnd"/>
+      <w:r>
+        <w:t xml:space="preserve"> converge. Some </w:t>
+      </w:r>
+      <w:proofErr w:type="spellStart"/>
+      <w:r>
+        <w:t>rhat</w:t>
+      </w:r>
+      <w:proofErr w:type="spellEnd"/>
+      <w:r>
+        <w:t xml:space="preserve"> values higher than 1.7</w:t>
       </w:r>
     </w:p>
     <w:p>
@@ -2747,7 +3281,7 @@
           <w:bCs/>
           <w:highlight w:val="cyan"/>
         </w:rPr>
-        <w:t>Model 31</w:t>
+        <w:t>Model 33</w:t>
       </w:r>
       <w:r>
         <w:rPr>
@@ -2756,18 +3290,152 @@
         <w:t>:</w:t>
       </w:r>
       <w:r>
-        <w:t xml:space="preserve"> mixed effects model without </w:t>
-      </w:r>
-      <w:proofErr w:type="spellStart"/>
-      <w:r>
-        <w:t>sharpnoses</w:t>
-      </w:r>
-      <w:proofErr w:type="spellEnd"/>
-      <w:r>
-        <w:t xml:space="preserve">, only includes covariates with a50 and s if says to in model param doc (if evidence in literature to support). No habitats because of data limitations.  Converges beautifully.  R values all 1.  </w:t>
-      </w:r>
-      <w:r>
-        <w:t>WAIC -3364 (best so far!)</w:t>
+        <w:t xml:space="preserve"> mixed effects model with a50: </w:t>
+      </w:r>
+      <w:proofErr w:type="spellStart"/>
+      <w:r>
+        <w:t>lmax</w:t>
+      </w:r>
+      <w:proofErr w:type="spellEnd"/>
+      <w:r>
+        <w:t xml:space="preserve">, depth, interbirth, </w:t>
+      </w:r>
+      <w:proofErr w:type="spellStart"/>
+      <w:r>
+        <w:t>amax</w:t>
+      </w:r>
+      <w:proofErr w:type="spellEnd"/>
+      <w:r>
+        <w:t xml:space="preserve">, litter size, offspring size, trophic level, K, </w:t>
+      </w:r>
+      <w:proofErr w:type="spellStart"/>
+      <w:r>
+        <w:t>lmat</w:t>
+      </w:r>
+      <w:proofErr w:type="spellEnd"/>
+      <w:r>
+        <w:t xml:space="preserve">, temp; S: </w:t>
+      </w:r>
+      <w:proofErr w:type="spellStart"/>
+      <w:r>
+        <w:t>lmax</w:t>
+      </w:r>
+      <w:proofErr w:type="spellEnd"/>
+      <w:r>
+        <w:t xml:space="preserve">, depth, K, </w:t>
+      </w:r>
+      <w:proofErr w:type="spellStart"/>
+      <w:r>
+        <w:t>amax</w:t>
+      </w:r>
+      <w:proofErr w:type="spellEnd"/>
+      <w:r>
+        <w:t xml:space="preserve">, trophic, temperature, </w:t>
+      </w:r>
+      <w:proofErr w:type="spellStart"/>
+      <w:r>
+        <w:t>lmat</w:t>
+      </w:r>
+      <w:proofErr w:type="spellEnd"/>
+      <w:r>
+        <w:t xml:space="preserve">.  </w:t>
+      </w:r>
+      <w:r>
+        <w:t>Model does not converge.</w:t>
+      </w:r>
+    </w:p>
+    <w:p>
+      <w:r>
+        <w:t xml:space="preserve">Tried again with </w:t>
+      </w:r>
+      <w:proofErr w:type="spellStart"/>
+      <w:r>
+        <w:t>lmat</w:t>
+      </w:r>
+      <w:proofErr w:type="spellEnd"/>
+      <w:r>
+        <w:t xml:space="preserve"> and temp removed from S.  model converges, </w:t>
+      </w:r>
+      <w:proofErr w:type="spellStart"/>
+      <w:r>
+        <w:t>rhat</w:t>
+      </w:r>
+      <w:proofErr w:type="spellEnd"/>
+      <w:r>
+        <w:t xml:space="preserve"> values </w:t>
+      </w:r>
+      <w:proofErr w:type="gramStart"/>
+      <w:r>
+        <w:t>fine,  WAIC</w:t>
+      </w:r>
+      <w:proofErr w:type="gramEnd"/>
+      <w:r>
+        <w:t xml:space="preserve"> = -3366 (best so far)</w:t>
+      </w:r>
+    </w:p>
+    <w:p>
+      <w:r>
+        <w:t xml:space="preserve">Tried again with </w:t>
+      </w:r>
+      <w:r>
+        <w:t xml:space="preserve">temp put back </w:t>
+      </w:r>
+      <w:proofErr w:type="gramStart"/>
+      <w:r>
+        <w:t xml:space="preserve">into </w:t>
+      </w:r>
+      <w:r>
+        <w:t xml:space="preserve"> S.</w:t>
+      </w:r>
+      <w:proofErr w:type="gramEnd"/>
+      <w:r>
+        <w:t xml:space="preserve"> </w:t>
+      </w:r>
+      <w:r>
+        <w:t>model works well, WAIC = -3364</w:t>
+      </w:r>
+    </w:p>
+    <w:p>
+      <w:r>
+        <w:t xml:space="preserve">Tried again with </w:t>
+      </w:r>
+      <w:proofErr w:type="spellStart"/>
+      <w:r>
+        <w:t>lmat</w:t>
+      </w:r>
+      <w:proofErr w:type="spellEnd"/>
+      <w:r>
+        <w:t xml:space="preserve"> taken out of a50</w:t>
+      </w:r>
+      <w:r>
+        <w:t xml:space="preserve">. Model converges, </w:t>
+      </w:r>
+      <w:proofErr w:type="spellStart"/>
+      <w:r>
+        <w:t>rhat</w:t>
+      </w:r>
+      <w:proofErr w:type="spellEnd"/>
+      <w:r>
+        <w:t xml:space="preserve"> values all around 1.  WAIC = -3367</w:t>
+      </w:r>
+      <w:r>
+        <w:t xml:space="preserve"> USE THIS VERSION</w:t>
+      </w:r>
+    </w:p>
+    <w:p>
+      <w:r>
+        <w:t xml:space="preserve">Tried again with K taken out of a50.  </w:t>
+      </w:r>
+      <w:r>
+        <w:t xml:space="preserve">Model converges, </w:t>
+      </w:r>
+      <w:proofErr w:type="spellStart"/>
+      <w:r>
+        <w:t>rhat</w:t>
+      </w:r>
+      <w:proofErr w:type="spellEnd"/>
+      <w:r>
+        <w:t xml:space="preserve"> values all around 1. WAIC = -3363</w:t>
       </w:r>
     </w:p>
     <w:p>
@@ -2776,29 +3444,18 @@
           <w:b/>
           <w:bCs/>
         </w:rPr>
-        <w:t>Model 32</w:t>
-      </w:r>
-      <w:r>
-        <w:t>: same as 30 except von-</w:t>
-      </w:r>
-      <w:proofErr w:type="spellStart"/>
-      <w:r>
-        <w:t>bertalanffy</w:t>
-      </w:r>
-      <w:proofErr w:type="spellEnd"/>
-      <w:r>
-        <w:t xml:space="preserve"> and age-based params are removed. To see if can describe </w:t>
-      </w:r>
-      <w:proofErr w:type="spellStart"/>
-      <w:r>
-        <w:t>ogvies</w:t>
-      </w:r>
-      <w:proofErr w:type="spellEnd"/>
-      <w:r>
-        <w:t xml:space="preserve"> without these hard to find parameters.  </w:t>
-      </w:r>
-      <w:r>
-        <w:t xml:space="preserve">Runs ok but doesn’t converge. Some </w:t>
+        <w:t>Model 34</w:t>
+      </w:r>
+      <w:r>
+        <w:t xml:space="preserve"> – prediction model version of model 33.  Converges but not nearly as </w:t>
+      </w:r>
+      <w:proofErr w:type="gramStart"/>
+      <w:r>
+        <w:t>pretty as</w:t>
+      </w:r>
+      <w:proofErr w:type="gramEnd"/>
+      <w:r>
+        <w:t xml:space="preserve"> model 33 – </w:t>
       </w:r>
       <w:proofErr w:type="spellStart"/>
       <w:r>
@@ -2806,22 +3463,54 @@
       </w:r>
       <w:proofErr w:type="spellEnd"/>
       <w:r>
-        <w:t xml:space="preserve"> values higher than 1.7</w:t>
-      </w:r>
+        <w:t xml:space="preserve"> values as high as 1.2.  problem with covariate conversions?</w:t>
+      </w:r>
+    </w:p>
+    <w:p>
+      <w:r>
+        <w:rPr>
+          <w:b/>
+          <w:bCs/>
+        </w:rPr>
+        <w:t>Model 35</w:t>
+      </w:r>
+      <w:r>
+        <w:t xml:space="preserve">: same as model 33 but with k and </w:t>
+      </w:r>
+      <w:proofErr w:type="spellStart"/>
+      <w:r>
+        <w:t>amax</w:t>
+      </w:r>
+      <w:proofErr w:type="spellEnd"/>
+      <w:r>
+        <w:t xml:space="preserve"> removed to see if it works without these </w:t>
+      </w:r>
+      <w:proofErr w:type="gramStart"/>
+      <w:r>
+        <w:t>parameters</w:t>
+      </w:r>
+      <w:proofErr w:type="gramEnd"/>
     </w:p>
     <w:p/>
+    <w:p/>
     <w:p>
       <w:pPr>
         <w:pStyle w:val="Heading1"/>
       </w:pPr>
       <w:r>
+        <w:lastRenderedPageBreak/>
         <w:t>Data</w:t>
       </w:r>
     </w:p>
     <w:p>
       <w:r>
-        <w:t>Data come from stock assessments and from papers</w:t>
-      </w:r>
+        <w:t xml:space="preserve">Data come from stock assessments and from </w:t>
+      </w:r>
+      <w:proofErr w:type="gramStart"/>
+      <w:r>
+        <w:t>papers</w:t>
+      </w:r>
+      <w:proofErr w:type="gramEnd"/>
     </w:p>
     <w:p>
       <w:pPr>
@@ -2832,8 +3521,13 @@
         </w:numPr>
       </w:pPr>
       <w:r>
-        <w:t>Initial data collection stage just looked at stock assessments because more likely to have maturity, fecundity and natural mortality in one document</w:t>
-      </w:r>
+        <w:t xml:space="preserve">Initial data collection stage just looked at stock assessments because more likely to have maturity, fecundity and natural mortality in one </w:t>
+      </w:r>
+      <w:proofErr w:type="gramStart"/>
+      <w:r>
+        <w:t>document</w:t>
+      </w:r>
+      <w:proofErr w:type="gramEnd"/>
     </w:p>
     <w:p>
       <w:pPr>
@@ -2844,8 +3538,13 @@
         </w:numPr>
       </w:pPr>
       <w:r>
-        <w:t>Second data collection stage looking at papers with more specific focus</w:t>
-      </w:r>
+        <w:t xml:space="preserve">Second data collection stage looking at papers with more specific </w:t>
+      </w:r>
+      <w:proofErr w:type="gramStart"/>
+      <w:r>
+        <w:t>focus</w:t>
+      </w:r>
+      <w:proofErr w:type="gramEnd"/>
     </w:p>
     <w:p>
       <w:pPr>
@@ -2887,7 +3586,6 @@
     </w:p>
     <w:p>
       <w:r>
-        <w:lastRenderedPageBreak/>
         <w:t>Stock assessment from Brooks 2010</w:t>
       </w:r>
     </w:p>
@@ -3012,8 +3710,13 @@
       </w:r>
       <w:proofErr w:type="spellEnd"/>
       <w:r>
-        <w:t xml:space="preserve"> growth parameters for 23 stocks</w:t>
-      </w:r>
+        <w:t xml:space="preserve"> growth parameters for 23 </w:t>
+      </w:r>
+      <w:proofErr w:type="gramStart"/>
+      <w:r>
+        <w:t>stocks</w:t>
+      </w:r>
+      <w:proofErr w:type="gramEnd"/>
     </w:p>
     <w:p>
       <w:r>
@@ -3082,8 +3785,16 @@
         <w:rPr>
           <w:lang w:val="en-CA"/>
         </w:rPr>
-        <w:t>biological parameters for dusky sharks</w:t>
-      </w:r>
+        <w:t xml:space="preserve">biological parameters for dusky </w:t>
+      </w:r>
+      <w:proofErr w:type="gramStart"/>
+      <w:r>
+        <w:rPr>
+          <w:lang w:val="en-CA"/>
+        </w:rPr>
+        <w:t>sharks</w:t>
+      </w:r>
+      <w:proofErr w:type="gramEnd"/>
     </w:p>
     <w:p>
       <w:pPr>
@@ -3174,6 +3885,7 @@
         </w:numPr>
       </w:pPr>
       <w:r>
+        <w:lastRenderedPageBreak/>
         <w:t xml:space="preserve">Temperature preference and coastal vs open ocean </w:t>
       </w:r>
       <w:r>
@@ -3286,8 +3998,13 @@
       </w:r>
       <w:proofErr w:type="spellEnd"/>
       <w:r>
-        <w:t xml:space="preserve"> dataset: habitat, feeding mode, body shape, offspring size, spawning type</w:t>
-      </w:r>
+        <w:t xml:space="preserve"> dataset: habitat, feeding mode, body shape, offspring size, spawning </w:t>
+      </w:r>
+      <w:proofErr w:type="gramStart"/>
+      <w:r>
+        <w:t>type</w:t>
+      </w:r>
+      <w:proofErr w:type="gramEnd"/>
     </w:p>
     <w:p>
       <w:pPr>
@@ -3317,7 +4034,6 @@
     <w:p/>
     <w:p>
       <w:r>
-        <w:lastRenderedPageBreak/>
         <w:t xml:space="preserve">Dusky – </w:t>
       </w:r>
       <w:proofErr w:type="spellStart"/>
@@ -3409,6 +4125,7 @@
         <w:t xml:space="preserve">Robbins 2006 see for white-tip and grey reef sharks in </w:t>
       </w:r>
       <w:proofErr w:type="spellStart"/>
+      <w:proofErr w:type="gramStart"/>
       <w:r>
         <w:rPr>
           <w:lang w:val="en-CA"/>
@@ -3416,6 +4133,7 @@
         <w:t>australia</w:t>
       </w:r>
       <w:proofErr w:type="spellEnd"/>
+      <w:proofErr w:type="gramEnd"/>
     </w:p>
     <w:p>
       <w:pPr>
@@ -3434,7 +4152,15 @@
     </w:p>
     <w:p>
       <w:r>
-        <w:t>Data is included in the master table preferentially by source.  Highest priority inclusion status = data from peer-reviewed papers or fisheries management documents e.g. stock assessments. 2</w:t>
+        <w:t xml:space="preserve">Data is included in the master table preferentially by source.  Highest priority inclusion status = data from peer-reviewed papers or fisheries management documents </w:t>
+      </w:r>
+      <w:proofErr w:type="gramStart"/>
+      <w:r>
+        <w:t>e.g.</w:t>
+      </w:r>
+      <w:proofErr w:type="gramEnd"/>
+      <w:r>
+        <w:t xml:space="preserve"> stock assessments. 2</w:t>
       </w:r>
       <w:r>
         <w:rPr>
@@ -4107,12 +4833,21 @@
           <w:lang w:val="en-CA"/>
         </w:rPr>
       </w:pPr>
-      <w:r>
-        <w:rPr>
-          <w:rFonts w:eastAsiaTheme="minorEastAsia"/>
-          <w:lang w:val="en-CA"/>
-        </w:rPr>
-        <w:t xml:space="preserve">Where </w:t>
+      <w:proofErr w:type="gramStart"/>
+      <w:r>
+        <w:rPr>
+          <w:rFonts w:eastAsiaTheme="minorEastAsia"/>
+          <w:lang w:val="en-CA"/>
+        </w:rPr>
+        <w:t>Where</w:t>
+      </w:r>
+      <w:proofErr w:type="gramEnd"/>
+      <w:r>
+        <w:rPr>
+          <w:rFonts w:eastAsiaTheme="minorEastAsia"/>
+          <w:lang w:val="en-CA"/>
+        </w:rPr>
+        <w:t xml:space="preserve"> </w:t>
       </w:r>
     </w:p>
     <w:p>
@@ -4159,6 +4894,7 @@
         <w:rPr>
           <w:lang w:val="en-CA"/>
         </w:rPr>
+        <w:lastRenderedPageBreak/>
         <w:t>R</w:t>
       </w:r>
       <w:r>
@@ -4431,7 +5167,6 @@
               <w:rFonts w:ascii="Cambria Math" w:hAnsi="Cambria Math"/>
               <w:lang w:val="en-CA"/>
             </w:rPr>
-            <w:lastRenderedPageBreak/>
             <m:t>∅=</m:t>
           </m:r>
           <m:nary>
@@ -4893,12 +5628,14 @@
           <w:lang w:val="en-CA"/>
         </w:rPr>
       </w:pPr>
+      <w:proofErr w:type="gramStart"/>
       <w:r>
         <w:rPr>
           <w:lang w:val="en-CA"/>
         </w:rPr>
         <w:t>Where</w:t>
       </w:r>
+      <w:proofErr w:type="gramEnd"/>
     </w:p>
     <w:p>
       <w:pPr>
@@ -5404,6 +6141,7 @@
               <w:rFonts w:ascii="Cambria Math" w:hAnsi="Cambria Math"/>
               <w:lang w:val="en-CA"/>
             </w:rPr>
+            <w:lastRenderedPageBreak/>
             <m:t>p=1-M</m:t>
           </m:r>
         </m:oMath>
@@ -5709,6 +6447,7 @@
           <w:lang w:val="en-CA"/>
         </w:rPr>
       </w:pPr>
+      <w:proofErr w:type="gramStart"/>
       <w:r>
         <w:rPr>
           <w:rFonts w:eastAsiaTheme="minorEastAsia"/>
@@ -5716,6 +6455,7 @@
         </w:rPr>
         <w:t>Where</w:t>
       </w:r>
+      <w:proofErr w:type="gramEnd"/>
     </w:p>
     <w:p>
       <w:pPr>
@@ -5819,7 +6559,6 @@
           <w:rFonts w:eastAsiaTheme="minorEastAsia"/>
           <w:lang w:val="en-CA"/>
         </w:rPr>
-        <w:lastRenderedPageBreak/>
         <w:t>a</w:t>
       </w:r>
       <w:r>
@@ -6358,7 +7097,23 @@
           <w:rFonts w:eastAsiaTheme="minorEastAsia"/>
           <w:lang w:val="en-CA"/>
         </w:rPr>
-        <w:t xml:space="preserve"> from Brooks paper)</w:t>
+        <w:t xml:space="preserve"> from </w:t>
+      </w:r>
+      <w:proofErr w:type="gramStart"/>
+      <w:r>
+        <w:rPr>
+          <w:rFonts w:eastAsiaTheme="minorEastAsia"/>
+          <w:lang w:val="en-CA"/>
+        </w:rPr>
+        <w:t>Brooks</w:t>
+      </w:r>
+      <w:proofErr w:type="gramEnd"/>
+      <w:r>
+        <w:rPr>
+          <w:rFonts w:eastAsiaTheme="minorEastAsia"/>
+          <w:lang w:val="en-CA"/>
+        </w:rPr>
+        <w:t xml:space="preserve"> paper)</w:t>
       </w:r>
     </w:p>
     <w:p>

</xml_diff>